<commit_message>
fix: corregido Plan de Gestion de la Configuracion
</commit_message>
<xml_diff>
--- a/Documento/Planes/PGC.docx
+++ b/Documento/Planes/PGC.docx
@@ -1092,7 +1092,7 @@
         <w:widowControl w:val="1"/>
         <w:numPr>
           <w:ilvl w:val="0"/>
-          <w:numId w:val="4"/>
+          <w:numId w:val="5"/>
         </w:numPr>
         <w:pBdr>
           <w:top w:space="0" w:sz="0" w:val="nil"/>
@@ -1175,7 +1175,7 @@
         <w:widowControl w:val="1"/>
         <w:numPr>
           <w:ilvl w:val="1"/>
-          <w:numId w:val="5"/>
+          <w:numId w:val="6"/>
         </w:numPr>
         <w:pBdr>
           <w:top w:space="0" w:sz="0" w:val="nil"/>
@@ -1326,37 +1326,308 @@
           <w:rFonts w:ascii="Times New Roman" w:cs="Times New Roman" w:eastAsia="Times New Roman" w:hAnsi="Times New Roman"/>
           <w:rtl w:val="0"/>
         </w:rPr>
-        <w:t xml:space="preserve">Entre los proyectos desarrollados por la empresa se destacan </w:t>
-      </w:r>
+        <w:t xml:space="preserve">Los proyectos que actualmente se encuentran en mantenimiento son: </w:t>
+      </w:r>
+    </w:p>
+    <w:p>
+      <w:pPr>
+        <w:keepNext w:val="0"/>
+        <w:keepLines w:val="0"/>
+        <w:pageBreakBefore w:val="0"/>
+        <w:widowControl w:val="1"/>
+        <w:numPr>
+          <w:ilvl w:val="0"/>
+          <w:numId w:val="1"/>
+        </w:numPr>
+        <w:pBdr>
+          <w:top w:space="0" w:sz="0" w:val="nil"/>
+          <w:left w:space="0" w:sz="0" w:val="nil"/>
+          <w:bottom w:space="0" w:sz="0" w:val="nil"/>
+          <w:right w:space="0" w:sz="0" w:val="nil"/>
+          <w:between w:space="0" w:sz="0" w:val="nil"/>
+        </w:pBdr>
+        <w:shd w:fill="auto" w:val="clear"/>
+        <w:spacing w:after="0" w:before="0" w:line="276" w:lineRule="auto"/>
+        <w:ind w:left="720" w:right="0" w:hanging="360"/>
+        <w:jc w:val="left"/>
+        <w:rPr>
+          <w:rFonts w:ascii="Times New Roman" w:cs="Times New Roman" w:eastAsia="Times New Roman" w:hAnsi="Times New Roman"/>
+          <w:u w:val="none"/>
+        </w:rPr>
+      </w:pPr>
       <w:r>
         <w:rPr>
           <w:rFonts w:ascii="Times New Roman" w:cs="Times New Roman" w:eastAsia="Times New Roman" w:hAnsi="Times New Roman"/>
           <w:b w:val="1"/>
           <w:rtl w:val="0"/>
         </w:rPr>
-        <w:t xml:space="preserve">MindBallance</w:t>
-      </w:r>
-      <w:r>
-        <w:rPr>
-          <w:rFonts w:ascii="Times New Roman" w:cs="Times New Roman" w:eastAsia="Times New Roman" w:hAnsi="Times New Roman"/>
-          <w:rtl w:val="0"/>
-        </w:rPr>
-        <w:t xml:space="preserve"> y </w:t>
-      </w:r>
+        <w:t xml:space="preserve">CalmSpace</w:t>
+      </w:r>
+      <w:r>
+        <w:rPr>
+          <w:rFonts w:ascii="Times New Roman" w:cs="Times New Roman" w:eastAsia="Times New Roman" w:hAnsi="Times New Roman"/>
+          <w:rtl w:val="0"/>
+        </w:rPr>
+        <w:t xml:space="preserve">, una plataforma digital que promueve la relajación y el bienestar en estudiantes y trabajadores, con sesiones guiadas de meditación y herramientas para manejar la ansiedad.</w:t>
+      </w:r>
+    </w:p>
+    <w:p>
+      <w:pPr>
+        <w:keepNext w:val="0"/>
+        <w:keepLines w:val="0"/>
+        <w:pageBreakBefore w:val="0"/>
+        <w:widowControl w:val="1"/>
+        <w:numPr>
+          <w:ilvl w:val="0"/>
+          <w:numId w:val="1"/>
+        </w:numPr>
+        <w:pBdr>
+          <w:top w:space="0" w:sz="0" w:val="nil"/>
+          <w:left w:space="0" w:sz="0" w:val="nil"/>
+          <w:bottom w:space="0" w:sz="0" w:val="nil"/>
+          <w:right w:space="0" w:sz="0" w:val="nil"/>
+          <w:between w:space="0" w:sz="0" w:val="nil"/>
+        </w:pBdr>
+        <w:shd w:fill="auto" w:val="clear"/>
+        <w:spacing w:after="0" w:before="0" w:line="276" w:lineRule="auto"/>
+        <w:ind w:left="720" w:right="0" w:hanging="360"/>
+        <w:jc w:val="left"/>
+        <w:rPr>
+          <w:rFonts w:ascii="Times New Roman" w:cs="Times New Roman" w:eastAsia="Times New Roman" w:hAnsi="Times New Roman"/>
+          <w:u w:val="none"/>
+        </w:rPr>
+      </w:pPr>
       <w:r>
         <w:rPr>
           <w:rFonts w:ascii="Times New Roman" w:cs="Times New Roman" w:eastAsia="Times New Roman" w:hAnsi="Times New Roman"/>
           <w:b w:val="1"/>
           <w:rtl w:val="0"/>
         </w:rPr>
-        <w:t xml:space="preserve">Cognitively</w:t>
-      </w:r>
-      <w:r>
-        <w:rPr>
-          <w:rFonts w:ascii="Times New Roman" w:cs="Times New Roman" w:eastAsia="Times New Roman" w:hAnsi="Times New Roman"/>
-          <w:rtl w:val="0"/>
-        </w:rPr>
-        <w:t xml:space="preserve">. </w:t>
+        <w:t xml:space="preserve">PsyCare</w:t>
+      </w:r>
+      <w:r>
+        <w:rPr>
+          <w:rFonts w:ascii="Times New Roman" w:cs="Times New Roman" w:eastAsia="Times New Roman" w:hAnsi="Times New Roman"/>
+          <w:rtl w:val="0"/>
+        </w:rPr>
+        <w:t xml:space="preserve">, un s</w:t>
+      </w:r>
+      <w:r>
+        <w:rPr>
+          <w:rFonts w:ascii="Times New Roman" w:cs="Times New Roman" w:eastAsia="Times New Roman" w:hAnsi="Times New Roman"/>
+          <w:rtl w:val="0"/>
+        </w:rPr>
+        <w:t xml:space="preserve">istema integral de gestión para clínicas de salud mental que automatiza la programación de citas, el almacenamiento de historiales médicos y la comunicación entre pacientes y terapeutas, facilitando la atención personalizada.</w:t>
+      </w:r>
+    </w:p>
+    <w:p>
+      <w:pPr>
+        <w:keepNext w:val="0"/>
+        <w:keepLines w:val="0"/>
+        <w:pageBreakBefore w:val="0"/>
+        <w:widowControl w:val="1"/>
+        <w:numPr>
+          <w:ilvl w:val="0"/>
+          <w:numId w:val="1"/>
+        </w:numPr>
+        <w:pBdr>
+          <w:top w:space="0" w:sz="0" w:val="nil"/>
+          <w:left w:space="0" w:sz="0" w:val="nil"/>
+          <w:bottom w:space="0" w:sz="0" w:val="nil"/>
+          <w:right w:space="0" w:sz="0" w:val="nil"/>
+          <w:between w:space="0" w:sz="0" w:val="nil"/>
+        </w:pBdr>
+        <w:shd w:fill="auto" w:val="clear"/>
+        <w:spacing w:after="0" w:before="0" w:line="276" w:lineRule="auto"/>
+        <w:ind w:left="720" w:right="0" w:hanging="360"/>
+        <w:jc w:val="left"/>
+        <w:rPr>
+          <w:rFonts w:ascii="Times New Roman" w:cs="Times New Roman" w:eastAsia="Times New Roman" w:hAnsi="Times New Roman"/>
+          <w:u w:val="none"/>
+        </w:rPr>
+      </w:pPr>
+      <w:r>
+        <w:rPr>
+          <w:rFonts w:ascii="Times New Roman" w:cs="Times New Roman" w:eastAsia="Times New Roman" w:hAnsi="Times New Roman"/>
+          <w:b w:val="1"/>
+          <w:rtl w:val="0"/>
+        </w:rPr>
+        <w:t xml:space="preserve">TheraConnect</w:t>
+      </w:r>
+      <w:r>
+        <w:rPr>
+          <w:rFonts w:ascii="Times New Roman" w:cs="Times New Roman" w:eastAsia="Times New Roman" w:hAnsi="Times New Roman"/>
+          <w:rtl w:val="0"/>
+        </w:rPr>
+        <w:t xml:space="preserve">, un sistema que facilita la conexión entre terapeutas y pacientes mediante teleconsultas, permitiendo un seguimiento continuo de la salud mental en tiempo real.</w:t>
+      </w:r>
+    </w:p>
+    <w:p>
+      <w:pPr>
+        <w:keepNext w:val="0"/>
+        <w:keepLines w:val="0"/>
+        <w:pageBreakBefore w:val="0"/>
+        <w:widowControl w:val="1"/>
+        <w:numPr>
+          <w:ilvl w:val="0"/>
+          <w:numId w:val="1"/>
+        </w:numPr>
+        <w:pBdr>
+          <w:top w:space="0" w:sz="0" w:val="nil"/>
+          <w:left w:space="0" w:sz="0" w:val="nil"/>
+          <w:bottom w:space="0" w:sz="0" w:val="nil"/>
+          <w:right w:space="0" w:sz="0" w:val="nil"/>
+          <w:between w:space="0" w:sz="0" w:val="nil"/>
+        </w:pBdr>
+        <w:shd w:fill="auto" w:val="clear"/>
+        <w:spacing w:after="0" w:before="0" w:line="276" w:lineRule="auto"/>
+        <w:ind w:left="720" w:right="0" w:hanging="360"/>
+        <w:jc w:val="left"/>
+        <w:rPr>
+          <w:rFonts w:ascii="Times New Roman" w:cs="Times New Roman" w:eastAsia="Times New Roman" w:hAnsi="Times New Roman"/>
+          <w:u w:val="none"/>
+        </w:rPr>
+      </w:pPr>
+      <w:r>
+        <w:rPr>
+          <w:rFonts w:ascii="Times New Roman" w:cs="Times New Roman" w:eastAsia="Times New Roman" w:hAnsi="Times New Roman"/>
+          <w:b w:val="1"/>
+          <w:rtl w:val="0"/>
+        </w:rPr>
+        <w:t xml:space="preserve">NeuroTrack</w:t>
+      </w:r>
+      <w:r>
+        <w:rPr>
+          <w:rFonts w:ascii="Times New Roman" w:cs="Times New Roman" w:eastAsia="Times New Roman" w:hAnsi="Times New Roman"/>
+          <w:rtl w:val="0"/>
+        </w:rPr>
+        <w:t xml:space="preserve"> enfocada en el monitoreo y evaluación de la actividad cerebral mediante neurofeedback, utilizada en clínicas especializadas para mejorar la concentración y el tratamiento de trastornos como el TDAH</w:t>
+      </w:r>
+    </w:p>
+    <w:p>
+      <w:pPr>
+        <w:keepNext w:val="0"/>
+        <w:keepLines w:val="0"/>
+        <w:pageBreakBefore w:val="0"/>
+        <w:widowControl w:val="1"/>
+        <w:numPr>
+          <w:ilvl w:val="0"/>
+          <w:numId w:val="1"/>
+        </w:numPr>
+        <w:pBdr>
+          <w:top w:space="0" w:sz="0" w:val="nil"/>
+          <w:left w:space="0" w:sz="0" w:val="nil"/>
+          <w:bottom w:space="0" w:sz="0" w:val="nil"/>
+          <w:right w:space="0" w:sz="0" w:val="nil"/>
+          <w:between w:space="0" w:sz="0" w:val="nil"/>
+        </w:pBdr>
+        <w:shd w:fill="auto" w:val="clear"/>
+        <w:spacing w:after="0" w:before="0" w:line="276" w:lineRule="auto"/>
+        <w:ind w:left="720" w:right="0" w:hanging="360"/>
+        <w:jc w:val="left"/>
+        <w:rPr>
+          <w:rFonts w:ascii="Times New Roman" w:cs="Times New Roman" w:eastAsia="Times New Roman" w:hAnsi="Times New Roman"/>
+          <w:u w:val="none"/>
+        </w:rPr>
+      </w:pPr>
+      <w:r>
+        <w:rPr>
+          <w:rFonts w:ascii="Times New Roman" w:cs="Times New Roman" w:eastAsia="Times New Roman" w:hAnsi="Times New Roman"/>
+          <w:b w:val="1"/>
+          <w:rtl w:val="0"/>
+        </w:rPr>
+        <w:t xml:space="preserve">EmotiCare</w:t>
+      </w:r>
+      <w:r>
+        <w:rPr>
+          <w:rFonts w:ascii="Times New Roman" w:cs="Times New Roman" w:eastAsia="Times New Roman" w:hAnsi="Times New Roman"/>
+          <w:rtl w:val="0"/>
+        </w:rPr>
+        <w:t xml:space="preserve"> es una aplicación diseñada para el monitoreo del bienestar emocional en el entorno laboral, brindando informes personalizados sobre el estado emocional de los empleados y ofreciendo recomendaciones para reducir el estrés y mejorar la productividad</w:t>
+      </w:r>
+    </w:p>
+    <w:p>
+      <w:pPr>
+        <w:keepNext w:val="0"/>
+        <w:keepLines w:val="0"/>
+        <w:pageBreakBefore w:val="0"/>
+        <w:widowControl w:val="1"/>
+        <w:numPr>
+          <w:ilvl w:val="0"/>
+          <w:numId w:val="1"/>
+        </w:numPr>
+        <w:pBdr>
+          <w:top w:space="0" w:sz="0" w:val="nil"/>
+          <w:left w:space="0" w:sz="0" w:val="nil"/>
+          <w:bottom w:space="0" w:sz="0" w:val="nil"/>
+          <w:right w:space="0" w:sz="0" w:val="nil"/>
+          <w:between w:space="0" w:sz="0" w:val="nil"/>
+        </w:pBdr>
+        <w:shd w:fill="auto" w:val="clear"/>
+        <w:spacing w:after="0" w:before="0" w:line="276" w:lineRule="auto"/>
+        <w:ind w:left="720" w:right="0" w:hanging="360"/>
+        <w:jc w:val="left"/>
+        <w:rPr>
+          <w:rFonts w:ascii="Times New Roman" w:cs="Times New Roman" w:eastAsia="Times New Roman" w:hAnsi="Times New Roman"/>
+          <w:u w:val="none"/>
+        </w:rPr>
+      </w:pPr>
+      <w:r>
+        <w:rPr>
+          <w:rFonts w:ascii="Times New Roman" w:cs="Times New Roman" w:eastAsia="Times New Roman" w:hAnsi="Times New Roman"/>
+          <w:b w:val="1"/>
+          <w:rtl w:val="0"/>
+        </w:rPr>
+        <w:t xml:space="preserve">PsyWell</w:t>
+      </w:r>
+      <w:r>
+        <w:rPr>
+          <w:rFonts w:ascii="Times New Roman" w:cs="Times New Roman" w:eastAsia="Times New Roman" w:hAnsi="Times New Roman"/>
+          <w:rtl w:val="0"/>
+        </w:rPr>
+        <w:t xml:space="preserve">, un sistema implementado en hospitales y centros de salud mental, que centraliza los historiales clínicos de los pacientes y facilita la coordinación entre psicólogos, psiquiatras y otros profesionales</w:t>
+      </w:r>
+    </w:p>
+    <w:p>
+      <w:pPr>
+        <w:keepNext w:val="0"/>
+        <w:keepLines w:val="0"/>
+        <w:pageBreakBefore w:val="0"/>
+        <w:widowControl w:val="1"/>
+        <w:numPr>
+          <w:ilvl w:val="0"/>
+          <w:numId w:val="1"/>
+        </w:numPr>
+        <w:pBdr>
+          <w:top w:space="0" w:sz="0" w:val="nil"/>
+          <w:left w:space="0" w:sz="0" w:val="nil"/>
+          <w:bottom w:space="0" w:sz="0" w:val="nil"/>
+          <w:right w:space="0" w:sz="0" w:val="nil"/>
+          <w:between w:space="0" w:sz="0" w:val="nil"/>
+        </w:pBdr>
+        <w:shd w:fill="auto" w:val="clear"/>
+        <w:spacing w:after="0" w:before="0" w:line="276" w:lineRule="auto"/>
+        <w:ind w:left="720" w:right="0" w:hanging="360"/>
+        <w:jc w:val="left"/>
+        <w:rPr>
+          <w:rFonts w:ascii="Times New Roman" w:cs="Times New Roman" w:eastAsia="Times New Roman" w:hAnsi="Times New Roman"/>
+          <w:u w:val="none"/>
+        </w:rPr>
+      </w:pPr>
+      <w:r>
+        <w:rPr>
+          <w:rFonts w:ascii="Times New Roman" w:cs="Times New Roman" w:eastAsia="Times New Roman" w:hAnsi="Times New Roman"/>
+          <w:b w:val="1"/>
+          <w:rtl w:val="0"/>
+        </w:rPr>
+        <w:t xml:space="preserve">SerenityHub</w:t>
+      </w:r>
+      <w:r>
+        <w:rPr>
+          <w:rFonts w:ascii="Times New Roman" w:cs="Times New Roman" w:eastAsia="Times New Roman" w:hAnsi="Times New Roman"/>
+          <w:rtl w:val="0"/>
+        </w:rPr>
+        <w:t xml:space="preserve">, una plataforma utilizada por empresas para monitorear el bienestar psicológico de sus empleados.</w:t>
       </w:r>
     </w:p>
     <w:p>
@@ -1378,7 +1649,6 @@
         <w:jc w:val="left"/>
         <w:rPr>
           <w:rFonts w:ascii="Times New Roman" w:cs="Times New Roman" w:eastAsia="Times New Roman" w:hAnsi="Times New Roman"/>
-          <w:b w:val="1"/>
         </w:rPr>
       </w:pPr>
       <w:r>
@@ -1410,76 +1680,261 @@
       </w:pPr>
       <w:r>
         <w:rPr>
-          <w:rFonts w:ascii="Times New Roman" w:cs="Times New Roman" w:eastAsia="Times New Roman" w:hAnsi="Times New Roman"/>
-          <w:b w:val="1"/>
-          <w:rtl w:val="0"/>
-        </w:rPr>
-        <w:t xml:space="preserve">MindBallance</w:t>
-      </w:r>
-      <w:r>
-        <w:rPr>
-          <w:rFonts w:ascii="Times New Roman" w:cs="Times New Roman" w:eastAsia="Times New Roman" w:hAnsi="Times New Roman"/>
-          <w:rtl w:val="0"/>
-        </w:rPr>
-        <w:t xml:space="preserve">, e</w:t>
-      </w:r>
-      <w:r>
-        <w:rPr>
-          <w:rFonts w:ascii="Times New Roman" w:cs="Times New Roman" w:eastAsia="Times New Roman" w:hAnsi="Times New Roman"/>
-          <w:rtl w:val="0"/>
-        </w:rPr>
-        <w:t xml:space="preserve">s una aplicación que se enfoca en el equilibrio mental y emocional de los pacientes de la Clínica Jesús del Norte, empleando técnicas como la terapia cognitivo-conductual, el mindfulness o el biofeedback. Por su parte ,</w:t>
-      </w:r>
-      <w:r>
-        <w:rPr>
-          <w:rFonts w:ascii="Times New Roman" w:cs="Times New Roman" w:eastAsia="Times New Roman" w:hAnsi="Times New Roman"/>
-          <w:b w:val="1"/>
-          <w:rtl w:val="0"/>
-        </w:rPr>
-        <w:t xml:space="preserve">Cognitively </w:t>
-      </w:r>
-      <w:r>
-        <w:rPr>
-          <w:rFonts w:ascii="Times New Roman" w:cs="Times New Roman" w:eastAsia="Times New Roman" w:hAnsi="Times New Roman"/>
-          <w:rtl w:val="0"/>
-        </w:rPr>
-        <w:t xml:space="preserve">e</w:t>
-      </w:r>
-      <w:r>
-        <w:rPr>
-          <w:rFonts w:ascii="Times New Roman" w:cs="Times New Roman" w:eastAsia="Times New Roman" w:hAnsi="Times New Roman"/>
-          <w:rtl w:val="0"/>
-        </w:rPr>
-        <w:t xml:space="preserve">s un software diseñado para mejorar la salud mental de los pacientes del centro de salud mental de la UNMSM a través de ejercicios cognitivos ,el cuál ofrece herramientas interactivas para el manejo del estrés, seguimiento del estado emocional, y actividades que promueven el bienestar mental.</w:t>
+          <w:rtl w:val="0"/>
+        </w:rPr>
       </w:r>
     </w:p>
     <w:p>
       <w:pPr>
-        <w:ind w:left="360" w:firstLine="0"/>
+        <w:keepNext w:val="0"/>
+        <w:keepLines w:val="0"/>
+        <w:pageBreakBefore w:val="0"/>
+        <w:widowControl w:val="1"/>
+        <w:pBdr>
+          <w:top w:space="0" w:sz="0" w:val="nil"/>
+          <w:left w:space="0" w:sz="0" w:val="nil"/>
+          <w:bottom w:space="0" w:sz="0" w:val="nil"/>
+          <w:right w:space="0" w:sz="0" w:val="nil"/>
+          <w:between w:space="0" w:sz="0" w:val="nil"/>
+        </w:pBdr>
+        <w:shd w:fill="auto" w:val="clear"/>
+        <w:spacing w:after="0" w:before="0" w:line="276" w:lineRule="auto"/>
+        <w:ind w:left="360" w:right="0" w:firstLine="0"/>
+        <w:jc w:val="left"/>
+        <w:rPr>
+          <w:rFonts w:ascii="Times New Roman" w:cs="Times New Roman" w:eastAsia="Times New Roman" w:hAnsi="Times New Roman"/>
+        </w:rPr>
+      </w:pPr>
+      <w:r>
+        <w:rPr>
+          <w:rFonts w:ascii="Times New Roman" w:cs="Times New Roman" w:eastAsia="Times New Roman" w:hAnsi="Times New Roman"/>
+          <w:rtl w:val="0"/>
+        </w:rPr>
+        <w:t xml:space="preserve">Entre los proyectos actualmente en desarrollo por la empresa, se destacan </w:t>
+      </w:r>
+      <w:r>
         <w:rPr>
           <w:rFonts w:ascii="Times New Roman" w:cs="Times New Roman" w:eastAsia="Times New Roman" w:hAnsi="Times New Roman"/>
           <w:b w:val="1"/>
-        </w:rPr>
-      </w:pPr>
-      <w:r>
-        <w:rPr>
-          <w:rtl w:val="0"/>
-        </w:rPr>
+          <w:rtl w:val="0"/>
+        </w:rPr>
+        <w:t xml:space="preserve">MindBallance</w:t>
+      </w:r>
+      <w:r>
+        <w:rPr>
+          <w:rFonts w:ascii="Times New Roman" w:cs="Times New Roman" w:eastAsia="Times New Roman" w:hAnsi="Times New Roman"/>
+          <w:rtl w:val="0"/>
+        </w:rPr>
+        <w:t xml:space="preserve"> y </w:t>
+      </w:r>
+      <w:r>
+        <w:rPr>
+          <w:rFonts w:ascii="Times New Roman" w:cs="Times New Roman" w:eastAsia="Times New Roman" w:hAnsi="Times New Roman"/>
+          <w:b w:val="1"/>
+          <w:rtl w:val="0"/>
+        </w:rPr>
+        <w:t xml:space="preserve">Cognitively y Mindsoft</w:t>
+      </w:r>
+      <w:r>
+        <w:rPr>
+          <w:rFonts w:ascii="Times New Roman" w:cs="Times New Roman" w:eastAsia="Times New Roman" w:hAnsi="Times New Roman"/>
+          <w:rtl w:val="0"/>
+        </w:rPr>
+        <w:t xml:space="preserve">. </w:t>
       </w:r>
     </w:p>
     <w:p>
       <w:pPr>
+        <w:keepNext w:val="0"/>
+        <w:keepLines w:val="0"/>
+        <w:pageBreakBefore w:val="0"/>
+        <w:widowControl w:val="1"/>
+        <w:pBdr>
+          <w:top w:space="0" w:sz="0" w:val="nil"/>
+          <w:left w:space="0" w:sz="0" w:val="nil"/>
+          <w:bottom w:space="0" w:sz="0" w:val="nil"/>
+          <w:right w:space="0" w:sz="0" w:val="nil"/>
+          <w:between w:space="0" w:sz="0" w:val="nil"/>
+        </w:pBdr>
+        <w:shd w:fill="auto" w:val="clear"/>
+        <w:spacing w:after="0" w:before="0" w:line="276" w:lineRule="auto"/>
+        <w:ind w:left="360" w:right="0" w:firstLine="0"/>
+        <w:jc w:val="left"/>
+        <w:rPr>
+          <w:rFonts w:ascii="Times New Roman" w:cs="Times New Roman" w:eastAsia="Times New Roman" w:hAnsi="Times New Roman"/>
+          <w:b w:val="1"/>
+        </w:rPr>
+      </w:pPr>
+      <w:r>
+        <w:rPr>
+          <w:rtl w:val="0"/>
+        </w:rPr>
+      </w:r>
+    </w:p>
+    <w:p>
+      <w:pPr>
+        <w:keepNext w:val="0"/>
+        <w:keepLines w:val="0"/>
+        <w:pageBreakBefore w:val="0"/>
+        <w:widowControl w:val="1"/>
+        <w:pBdr>
+          <w:top w:space="0" w:sz="0" w:val="nil"/>
+          <w:left w:space="0" w:sz="0" w:val="nil"/>
+          <w:bottom w:space="0" w:sz="0" w:val="nil"/>
+          <w:right w:space="0" w:sz="0" w:val="nil"/>
+          <w:between w:space="0" w:sz="0" w:val="nil"/>
+        </w:pBdr>
+        <w:shd w:fill="auto" w:val="clear"/>
+        <w:spacing w:after="0" w:before="0" w:line="276" w:lineRule="auto"/>
+        <w:ind w:left="360" w:right="0" w:firstLine="0"/>
+        <w:jc w:val="left"/>
+        <w:rPr>
+          <w:rFonts w:ascii="Times New Roman" w:cs="Times New Roman" w:eastAsia="Times New Roman" w:hAnsi="Times New Roman"/>
+        </w:rPr>
+      </w:pPr>
+      <w:r>
+        <w:rPr>
+          <w:rFonts w:ascii="Times New Roman" w:cs="Times New Roman" w:eastAsia="Times New Roman" w:hAnsi="Times New Roman"/>
+          <w:b w:val="1"/>
+          <w:rtl w:val="0"/>
+        </w:rPr>
+        <w:t xml:space="preserve">MindBallance</w:t>
+      </w:r>
+      <w:r>
+        <w:rPr>
+          <w:rFonts w:ascii="Times New Roman" w:cs="Times New Roman" w:eastAsia="Times New Roman" w:hAnsi="Times New Roman"/>
+          <w:rtl w:val="0"/>
+        </w:rPr>
+        <w:t xml:space="preserve">, e</w:t>
+      </w:r>
+      <w:r>
+        <w:rPr>
+          <w:rFonts w:ascii="Times New Roman" w:cs="Times New Roman" w:eastAsia="Times New Roman" w:hAnsi="Times New Roman"/>
+          <w:rtl w:val="0"/>
+        </w:rPr>
+        <w:t xml:space="preserve">s una aplicación que se enfoca en el equilibrio mental y emocional de los pacientes de la Clínica Jesús del Norte, empleando técnicas como la terapia cognitivo-conductual, el mindfulness o el biofeedback. </w:t>
+      </w:r>
+    </w:p>
+    <w:p>
+      <w:pPr>
+        <w:keepNext w:val="0"/>
+        <w:keepLines w:val="0"/>
+        <w:pageBreakBefore w:val="0"/>
+        <w:widowControl w:val="1"/>
+        <w:pBdr>
+          <w:top w:space="0" w:sz="0" w:val="nil"/>
+          <w:left w:space="0" w:sz="0" w:val="nil"/>
+          <w:bottom w:space="0" w:sz="0" w:val="nil"/>
+          <w:right w:space="0" w:sz="0" w:val="nil"/>
+          <w:between w:space="0" w:sz="0" w:val="nil"/>
+        </w:pBdr>
+        <w:shd w:fill="auto" w:val="clear"/>
+        <w:spacing w:after="0" w:before="0" w:line="276" w:lineRule="auto"/>
+        <w:ind w:left="360" w:right="0" w:firstLine="0"/>
+        <w:jc w:val="left"/>
+        <w:rPr>
+          <w:rFonts w:ascii="Times New Roman" w:cs="Times New Roman" w:eastAsia="Times New Roman" w:hAnsi="Times New Roman"/>
+        </w:rPr>
+      </w:pPr>
+      <w:r>
+        <w:rPr>
+          <w:rtl w:val="0"/>
+        </w:rPr>
+      </w:r>
+    </w:p>
+    <w:p>
+      <w:pPr>
+        <w:keepNext w:val="0"/>
+        <w:keepLines w:val="0"/>
+        <w:pageBreakBefore w:val="0"/>
+        <w:widowControl w:val="1"/>
+        <w:pBdr>
+          <w:top w:space="0" w:sz="0" w:val="nil"/>
+          <w:left w:space="0" w:sz="0" w:val="nil"/>
+          <w:bottom w:space="0" w:sz="0" w:val="nil"/>
+          <w:right w:space="0" w:sz="0" w:val="nil"/>
+          <w:between w:space="0" w:sz="0" w:val="nil"/>
+        </w:pBdr>
+        <w:shd w:fill="auto" w:val="clear"/>
+        <w:spacing w:after="0" w:before="0" w:line="276" w:lineRule="auto"/>
+        <w:ind w:left="360" w:right="0" w:firstLine="0"/>
+        <w:jc w:val="left"/>
+        <w:rPr>
+          <w:rFonts w:ascii="Times New Roman" w:cs="Times New Roman" w:eastAsia="Times New Roman" w:hAnsi="Times New Roman"/>
+        </w:rPr>
+      </w:pPr>
+      <w:r>
+        <w:rPr>
+          <w:rFonts w:ascii="Times New Roman" w:cs="Times New Roman" w:eastAsia="Times New Roman" w:hAnsi="Times New Roman"/>
+          <w:rtl w:val="0"/>
+        </w:rPr>
+        <w:t xml:space="preserve">Por su parte ,</w:t>
+      </w:r>
+      <w:r>
+        <w:rPr>
+          <w:rFonts w:ascii="Times New Roman" w:cs="Times New Roman" w:eastAsia="Times New Roman" w:hAnsi="Times New Roman"/>
+          <w:b w:val="1"/>
+          <w:rtl w:val="0"/>
+        </w:rPr>
+        <w:t xml:space="preserve">Cognitively </w:t>
+      </w:r>
+      <w:r>
+        <w:rPr>
+          <w:rFonts w:ascii="Times New Roman" w:cs="Times New Roman" w:eastAsia="Times New Roman" w:hAnsi="Times New Roman"/>
+          <w:rtl w:val="0"/>
+        </w:rPr>
+        <w:t xml:space="preserve">e</w:t>
+      </w:r>
+      <w:r>
+        <w:rPr>
+          <w:rFonts w:ascii="Times New Roman" w:cs="Times New Roman" w:eastAsia="Times New Roman" w:hAnsi="Times New Roman"/>
+          <w:rtl w:val="0"/>
+        </w:rPr>
+        <w:t xml:space="preserve">s un software diseñado para mejorar la salud mental de los pacientes del centro de salud mental de la UNMSM a través de ejercicios cognitivos ,el cuál ofrece herramientas interactivas para el manejo del estrés, seguimiento del estado emocional, y actividades que promueven el bienestar mental.</w:t>
+      </w:r>
+    </w:p>
+    <w:p>
+      <w:pPr>
         <w:ind w:left="360" w:firstLine="0"/>
         <w:rPr>
           <w:rFonts w:ascii="Times New Roman" w:cs="Times New Roman" w:eastAsia="Times New Roman" w:hAnsi="Times New Roman"/>
-        </w:rPr>
-      </w:pPr>
-      <w:r>
-        <w:rPr>
-          <w:rFonts w:ascii="Times New Roman" w:cs="Times New Roman" w:eastAsia="Times New Roman" w:hAnsi="Times New Roman"/>
-          <w:rtl w:val="0"/>
-        </w:rPr>
-        <w:t xml:space="preserve">Actualmente se encuentra desarrollando el aplicativo móvil Mindsoft,el cual está enfocado en el monitoreo de salud mental de los estudiantes de la facultad de Ingeniería de Sistema e Informática de la UNMSM.Además de trabajar en Mindsoft, se encuentra gestionando tareas de soporte para otras aplicaciones ya desarrolladas, asegurando su correcto funcionamiento y realizando ajustes necesarios para mantener su eficacia y relevancia.</w:t>
+          <w:b w:val="1"/>
+        </w:rPr>
+      </w:pPr>
+      <w:r>
+        <w:rPr>
+          <w:rtl w:val="0"/>
+        </w:rPr>
+      </w:r>
+    </w:p>
+    <w:p>
+      <w:pPr>
+        <w:ind w:left="360" w:firstLine="0"/>
+        <w:rPr>
+          <w:rFonts w:ascii="Times New Roman" w:cs="Times New Roman" w:eastAsia="Times New Roman" w:hAnsi="Times New Roman"/>
+        </w:rPr>
+      </w:pPr>
+      <w:r>
+        <w:rPr>
+          <w:rFonts w:ascii="Times New Roman" w:cs="Times New Roman" w:eastAsia="Times New Roman" w:hAnsi="Times New Roman"/>
+          <w:rtl w:val="0"/>
+        </w:rPr>
+        <w:t xml:space="preserve">Con respecto al aplicativo móvil </w:t>
+      </w:r>
+      <w:r>
+        <w:rPr>
+          <w:rFonts w:ascii="Times New Roman" w:cs="Times New Roman" w:eastAsia="Times New Roman" w:hAnsi="Times New Roman"/>
+          <w:b w:val="1"/>
+          <w:rtl w:val="0"/>
+        </w:rPr>
+        <w:t xml:space="preserve">Mindsoft</w:t>
+      </w:r>
+      <w:r>
+        <w:rPr>
+          <w:rFonts w:ascii="Times New Roman" w:cs="Times New Roman" w:eastAsia="Times New Roman" w:hAnsi="Times New Roman"/>
+          <w:rtl w:val="0"/>
+        </w:rPr>
+        <w:t xml:space="preserve">,se resalta el enfoque en el monitoreo de salud mental de los estudiantes de la facultad de Ingeniería de Sistema e Informática de la UNMSM.Además de trabajar en Mindsoft, se encuentra gestionando tareas de soporte para otras aplicaciones ya desarrolladas, asegurando su correcto funcionamiento y realizando ajustes necesarios para mantener su eficacia y relevancia.</w:t>
       </w:r>
     </w:p>
     <w:p>
@@ -1513,7 +1968,7 @@
       <w:pPr>
         <w:numPr>
           <w:ilvl w:val="1"/>
-          <w:numId w:val="5"/>
+          <w:numId w:val="6"/>
         </w:numPr>
         <w:ind w:left="360" w:firstLine="65.19685039370088"/>
         <w:rPr>
@@ -1544,7 +1999,7 @@
       <w:pPr>
         <w:numPr>
           <w:ilvl w:val="1"/>
-          <w:numId w:val="5"/>
+          <w:numId w:val="6"/>
         </w:numPr>
         <w:ind w:left="360" w:firstLine="65.19685039370088"/>
         <w:rPr>
@@ -1634,7 +2089,7 @@
         <w:widowControl w:val="1"/>
         <w:numPr>
           <w:ilvl w:val="0"/>
-          <w:numId w:val="4"/>
+          <w:numId w:val="5"/>
         </w:numPr>
         <w:pBdr>
           <w:top w:space="0" w:sz="0" w:val="nil"/>
@@ -1720,7 +2175,7 @@
         <w:widowControl w:val="1"/>
         <w:numPr>
           <w:ilvl w:val="1"/>
-          <w:numId w:val="2"/>
+          <w:numId w:val="3"/>
         </w:numPr>
         <w:pBdr>
           <w:top w:space="0" w:sz="0" w:val="nil"/>
@@ -2211,7 +2666,7 @@
                   <w:widowControl w:val="0"/>
                   <w:numPr>
                     <w:ilvl w:val="0"/>
-                    <w:numId w:val="3"/>
+                    <w:numId w:val="4"/>
                   </w:numPr>
                   <w:pBdr>
                     <w:top w:space="0" w:sz="0" w:val="nil"/>
@@ -2245,7 +2700,7 @@
                   <w:widowControl w:val="0"/>
                   <w:numPr>
                     <w:ilvl w:val="0"/>
-                    <w:numId w:val="3"/>
+                    <w:numId w:val="4"/>
                   </w:numPr>
                   <w:pBdr>
                     <w:top w:space="0" w:sz="0" w:val="nil"/>
@@ -2279,7 +2734,7 @@
                   <w:widowControl w:val="0"/>
                   <w:numPr>
                     <w:ilvl w:val="0"/>
-                    <w:numId w:val="3"/>
+                    <w:numId w:val="4"/>
                   </w:numPr>
                   <w:pBdr>
                     <w:top w:space="0" w:sz="0" w:val="nil"/>
@@ -2313,7 +2768,7 @@
                   <w:widowControl w:val="0"/>
                   <w:numPr>
                     <w:ilvl w:val="0"/>
-                    <w:numId w:val="3"/>
+                    <w:numId w:val="4"/>
                   </w:numPr>
                   <w:pBdr>
                     <w:top w:space="0" w:sz="0" w:val="nil"/>
@@ -2347,7 +2802,7 @@
                   <w:widowControl w:val="0"/>
                   <w:numPr>
                     <w:ilvl w:val="0"/>
-                    <w:numId w:val="3"/>
+                    <w:numId w:val="4"/>
                   </w:numPr>
                   <w:pBdr>
                     <w:top w:space="0" w:sz="0" w:val="nil"/>
@@ -2713,7 +3168,7 @@
         <w:widowControl w:val="1"/>
         <w:numPr>
           <w:ilvl w:val="1"/>
-          <w:numId w:val="2"/>
+          <w:numId w:val="3"/>
         </w:numPr>
         <w:pBdr>
           <w:top w:space="0" w:sz="0" w:val="nil"/>
@@ -9807,7 +10262,7 @@
       <w:pPr>
         <w:numPr>
           <w:ilvl w:val="0"/>
-          <w:numId w:val="1"/>
+          <w:numId w:val="2"/>
         </w:numPr>
         <w:spacing w:line="276" w:lineRule="auto"/>
         <w:ind w:left="720" w:hanging="360"/>
@@ -9836,7 +10291,7 @@
       <w:pPr>
         <w:numPr>
           <w:ilvl w:val="0"/>
-          <w:numId w:val="1"/>
+          <w:numId w:val="2"/>
         </w:numPr>
         <w:spacing w:line="276" w:lineRule="auto"/>
         <w:ind w:left="720" w:hanging="360"/>
@@ -9903,7 +10358,7 @@
       <w:pPr>
         <w:numPr>
           <w:ilvl w:val="0"/>
-          <w:numId w:val="1"/>
+          <w:numId w:val="2"/>
         </w:numPr>
         <w:spacing w:line="276" w:lineRule="auto"/>
         <w:ind w:left="720" w:hanging="360"/>
@@ -9933,7 +10388,7 @@
       <w:pPr>
         <w:numPr>
           <w:ilvl w:val="0"/>
-          <w:numId w:val="1"/>
+          <w:numId w:val="2"/>
         </w:numPr>
         <w:spacing w:line="276" w:lineRule="auto"/>
         <w:ind w:left="720" w:hanging="360"/>
@@ -10018,7 +10473,7 @@
       <w:pPr>
         <w:numPr>
           <w:ilvl w:val="0"/>
-          <w:numId w:val="6"/>
+          <w:numId w:val="7"/>
         </w:numPr>
         <w:spacing w:line="259" w:lineRule="auto"/>
         <w:ind w:left="360"/>
@@ -11271,6 +11726,116 @@
     <w:lvl w:ilvl="0">
       <w:start w:val="1"/>
       <w:numFmt w:val="bullet"/>
+      <w:lvlText w:val="●"/>
+      <w:lvlJc w:val="left"/>
+      <w:pPr>
+        <w:ind w:left="720" w:hanging="360"/>
+      </w:pPr>
+      <w:rPr>
+        <w:u w:val="none"/>
+      </w:rPr>
+    </w:lvl>
+    <w:lvl w:ilvl="1">
+      <w:start w:val="1"/>
+      <w:numFmt w:val="bullet"/>
+      <w:lvlText w:val="○"/>
+      <w:lvlJc w:val="left"/>
+      <w:pPr>
+        <w:ind w:left="1440" w:hanging="360"/>
+      </w:pPr>
+      <w:rPr>
+        <w:u w:val="none"/>
+      </w:rPr>
+    </w:lvl>
+    <w:lvl w:ilvl="2">
+      <w:start w:val="1"/>
+      <w:numFmt w:val="bullet"/>
+      <w:lvlText w:val="■"/>
+      <w:lvlJc w:val="left"/>
+      <w:pPr>
+        <w:ind w:left="2160" w:hanging="360"/>
+      </w:pPr>
+      <w:rPr>
+        <w:u w:val="none"/>
+      </w:rPr>
+    </w:lvl>
+    <w:lvl w:ilvl="3">
+      <w:start w:val="1"/>
+      <w:numFmt w:val="bullet"/>
+      <w:lvlText w:val="●"/>
+      <w:lvlJc w:val="left"/>
+      <w:pPr>
+        <w:ind w:left="2880" w:hanging="360"/>
+      </w:pPr>
+      <w:rPr>
+        <w:u w:val="none"/>
+      </w:rPr>
+    </w:lvl>
+    <w:lvl w:ilvl="4">
+      <w:start w:val="1"/>
+      <w:numFmt w:val="bullet"/>
+      <w:lvlText w:val="○"/>
+      <w:lvlJc w:val="left"/>
+      <w:pPr>
+        <w:ind w:left="3600" w:hanging="360"/>
+      </w:pPr>
+      <w:rPr>
+        <w:u w:val="none"/>
+      </w:rPr>
+    </w:lvl>
+    <w:lvl w:ilvl="5">
+      <w:start w:val="1"/>
+      <w:numFmt w:val="bullet"/>
+      <w:lvlText w:val="■"/>
+      <w:lvlJc w:val="left"/>
+      <w:pPr>
+        <w:ind w:left="4320" w:hanging="360"/>
+      </w:pPr>
+      <w:rPr>
+        <w:u w:val="none"/>
+      </w:rPr>
+    </w:lvl>
+    <w:lvl w:ilvl="6">
+      <w:start w:val="1"/>
+      <w:numFmt w:val="bullet"/>
+      <w:lvlText w:val="●"/>
+      <w:lvlJc w:val="left"/>
+      <w:pPr>
+        <w:ind w:left="5040" w:hanging="360"/>
+      </w:pPr>
+      <w:rPr>
+        <w:u w:val="none"/>
+      </w:rPr>
+    </w:lvl>
+    <w:lvl w:ilvl="7">
+      <w:start w:val="1"/>
+      <w:numFmt w:val="bullet"/>
+      <w:lvlText w:val="○"/>
+      <w:lvlJc w:val="left"/>
+      <w:pPr>
+        <w:ind w:left="5760" w:hanging="360"/>
+      </w:pPr>
+      <w:rPr>
+        <w:u w:val="none"/>
+      </w:rPr>
+    </w:lvl>
+    <w:lvl w:ilvl="8">
+      <w:start w:val="1"/>
+      <w:numFmt w:val="bullet"/>
+      <w:lvlText w:val="■"/>
+      <w:lvlJc w:val="left"/>
+      <w:pPr>
+        <w:ind w:left="6480" w:hanging="360"/>
+      </w:pPr>
+      <w:rPr>
+        <w:u w:val="none"/>
+      </w:rPr>
+    </w:lvl>
+  </w:abstractNum>
+  <w:abstractNum w:abstractNumId="2">
+    <w:lvl w:ilvl="0">
+      <w:start w:val="1"/>
+      <w:numFmt w:val="bullet"/>
       <w:lvlText w:val="-"/>
       <w:lvlJc w:val="left"/>
       <w:pPr>
@@ -11377,7 +11942,7 @@
       </w:rPr>
     </w:lvl>
   </w:abstractNum>
-  <w:abstractNum w:abstractNumId="2">
+  <w:abstractNum w:abstractNumId="3">
     <w:lvl w:ilvl="0">
       <w:start w:val="2"/>
       <w:numFmt w:val="decimal"/>
@@ -11505,7 +12070,7 @@
       </w:rPr>
     </w:lvl>
   </w:abstractNum>
-  <w:abstractNum w:abstractNumId="3">
+  <w:abstractNum w:abstractNumId="4">
     <w:lvl w:ilvl="0">
       <w:start w:val="1"/>
       <w:numFmt w:val="bullet"/>
@@ -11615,7 +12180,7 @@
       </w:rPr>
     </w:lvl>
   </w:abstractNum>
-  <w:abstractNum w:abstractNumId="4">
+  <w:abstractNum w:abstractNumId="5">
     <w:lvl w:ilvl="0">
       <w:start w:val="1"/>
       <w:numFmt w:val="decimal"/>
@@ -11725,7 +12290,7 @@
       </w:rPr>
     </w:lvl>
   </w:abstractNum>
-  <w:abstractNum w:abstractNumId="5">
+  <w:abstractNum w:abstractNumId="6">
     <w:lvl w:ilvl="0">
       <w:start w:val="1"/>
       <w:numFmt w:val="decimal"/>
@@ -11817,7 +12382,7 @@
       <w:rPr/>
     </w:lvl>
   </w:abstractNum>
-  <w:abstractNum w:abstractNumId="6">
+  <w:abstractNum w:abstractNumId="7">
     <w:lvl w:ilvl="0">
       <w:start w:val="1"/>
       <w:numFmt w:val="decimal"/>
@@ -11944,6 +12509,9 @@
   </w:num>
   <w:num w:numId="6">
     <w:abstractNumId w:val="6"/>
+  </w:num>
+  <w:num w:numId="7">
+    <w:abstractNumId w:val="7"/>
   </w:num>
 </w:numbering>
 </file>

</xml_diff>

<commit_message>
add: reporte - network
</commit_message>
<xml_diff>
--- a/Documento/Planes/PGC.docx
+++ b/Documento/Planes/PGC.docx
@@ -216,7 +216,49 @@
         <w:spacing w:before="240" w:after="240"/>
         <w:jc w:val="center"/>
         <w:rPr>
-          <w:rFonts w:ascii="Times New Roman" w:eastAsia="Times New Roman" w:hAnsi="Times New Roman" w:cs="Times New Roman"/>
+          <w:rFonts w:ascii="Times New Roman" w:eastAsiaTheme="minorEastAsia" w:hAnsi="Times New Roman" w:cs="Times New Roman"/>
+          <w:lang w:eastAsia="zh-CN"/>
+        </w:rPr>
+      </w:pPr>
+    </w:p>
+    <w:p>
+      <w:pPr>
+        <w:spacing w:before="240" w:after="240"/>
+        <w:jc w:val="center"/>
+        <w:rPr>
+          <w:rFonts w:ascii="Times New Roman" w:eastAsiaTheme="minorEastAsia" w:hAnsi="Times New Roman" w:cs="Times New Roman"/>
+          <w:lang w:eastAsia="zh-CN"/>
+        </w:rPr>
+      </w:pPr>
+    </w:p>
+    <w:p>
+      <w:pPr>
+        <w:spacing w:before="240" w:after="240"/>
+        <w:jc w:val="center"/>
+        <w:rPr>
+          <w:rFonts w:ascii="Times New Roman" w:eastAsiaTheme="minorEastAsia" w:hAnsi="Times New Roman" w:cs="Times New Roman"/>
+          <w:u w:val="single"/>
+          <w:lang w:eastAsia="zh-CN"/>
+        </w:rPr>
+      </w:pPr>
+    </w:p>
+    <w:p>
+      <w:pPr>
+        <w:spacing w:before="240" w:after="240"/>
+        <w:jc w:val="center"/>
+        <w:rPr>
+          <w:rFonts w:ascii="Times New Roman" w:eastAsiaTheme="minorEastAsia" w:hAnsi="Times New Roman" w:cs="Times New Roman"/>
+          <w:lang w:eastAsia="zh-CN"/>
+        </w:rPr>
+      </w:pPr>
+    </w:p>
+    <w:p>
+      <w:pPr>
+        <w:spacing w:before="240" w:after="240"/>
+        <w:jc w:val="center"/>
+        <w:rPr>
+          <w:rFonts w:ascii="Times New Roman" w:eastAsiaTheme="minorEastAsia" w:hAnsi="Times New Roman" w:cs="Times New Roman" w:hint="eastAsia"/>
+          <w:lang w:eastAsia="zh-CN"/>
         </w:rPr>
       </w:pPr>
     </w:p>
@@ -246,6 +288,7 @@
           <w:b/>
           <w:color w:val="000000"/>
         </w:rPr>
+        <w:lastRenderedPageBreak/>
         <w:t>Introducción</w:t>
       </w:r>
     </w:p>
@@ -297,26 +340,7 @@
         <w:rPr>
           <w:rFonts w:ascii="Times New Roman" w:eastAsia="Times New Roman" w:hAnsi="Times New Roman" w:cs="Times New Roman"/>
         </w:rPr>
-        <w:t xml:space="preserve">QuantumCode es una empresa desarrolladora de software con sede en Lima-Perú que se especializa  en soluciones relacionadas con la salud </w:t>
-      </w:r>
-      <w:r>
-        <w:rPr>
-          <w:rFonts w:ascii="Times New Roman" w:eastAsia="Times New Roman" w:hAnsi="Times New Roman" w:cs="Times New Roman"/>
-        </w:rPr>
-        <w:t xml:space="preserve">mental. La empresa nació en el 2018,llevando 6 años en el mercado,obteniendo un rápido crecimiento al combinar soluciones tecnológicas con </w:t>
-      </w:r>
-      <w:r>
-        <w:rPr>
-          <w:rFonts w:ascii="Times New Roman" w:eastAsia="Times New Roman" w:hAnsi="Times New Roman" w:cs="Times New Roman"/>
-        </w:rPr>
-        <w:lastRenderedPageBreak/>
-        <w:t>prácticas enfocadas en la salud mental. Gracias a esto ha desarrollado una amplia gama de proyectos para clientes del</w:t>
-      </w:r>
-      <w:r>
-        <w:rPr>
-          <w:rFonts w:ascii="Times New Roman" w:eastAsia="Times New Roman" w:hAnsi="Times New Roman" w:cs="Times New Roman"/>
-        </w:rPr>
-        <w:t xml:space="preserve"> sector salud y educación, incluyendo universidades, centros de salud mental y clínicas especializadas.</w:t>
+        <w:t>QuantumCode es una empresa desarrolladora de software con sede en Lima-Perú que se especializa  en soluciones relacionadas con la salud mental. La empresa nació en el 2018,llevando 6 años en el mercado,obteniendo un rápido crecimiento al combinar soluciones tecnológicas con prácticas enfocadas en la salud mental. Gracias a esto ha desarrollado una amplia gama de proyectos para clientes del sector salud y educación, incluyendo universidades, centros de salud mental y clínicas especializadas.</w:t>
       </w:r>
     </w:p>
     <w:p>
@@ -362,13 +386,7 @@
         <w:rPr>
           <w:rFonts w:ascii="Times New Roman" w:eastAsia="Times New Roman" w:hAnsi="Times New Roman" w:cs="Times New Roman"/>
         </w:rPr>
-        <w:t>, una plataforma digital que promueve la relajación y el bienestar en estud</w:t>
-      </w:r>
-      <w:r>
-        <w:rPr>
-          <w:rFonts w:ascii="Times New Roman" w:eastAsia="Times New Roman" w:hAnsi="Times New Roman" w:cs="Times New Roman"/>
-        </w:rPr>
-        <w:t>iantes y trabajadores, con sesiones guiadas de meditación y herramientas para manejar la ansiedad.</w:t>
+        <w:t>, una plataforma digital que promueve la relajación y el bienestar en estudiantes y trabajadores, con sesiones guiadas de meditación y herramientas para manejar la ansiedad.</w:t>
       </w:r>
     </w:p>
     <w:p>
@@ -392,13 +410,7 @@
         <w:rPr>
           <w:rFonts w:ascii="Times New Roman" w:eastAsia="Times New Roman" w:hAnsi="Times New Roman" w:cs="Times New Roman"/>
         </w:rPr>
-        <w:t xml:space="preserve">, un sistema integral de gestión para clínicas de salud mental que automatiza la programación de citas, el almacenamiento de historiales médicos y la </w:t>
-      </w:r>
-      <w:r>
-        <w:rPr>
-          <w:rFonts w:ascii="Times New Roman" w:eastAsia="Times New Roman" w:hAnsi="Times New Roman" w:cs="Times New Roman"/>
-        </w:rPr>
-        <w:t>comunicación entre pacientes y terapeutas, facilitando la atención personalizada.</w:t>
+        <w:t>, un sistema integral de gestión para clínicas de salud mental que automatiza la programación de citas, el almacenamiento de historiales médicos y la comunicación entre pacientes y terapeutas, facilitando la atención personalizada.</w:t>
       </w:r>
     </w:p>
     <w:p>
@@ -470,13 +482,7 @@
         <w:rPr>
           <w:rFonts w:ascii="Times New Roman" w:eastAsia="Times New Roman" w:hAnsi="Times New Roman" w:cs="Times New Roman"/>
         </w:rPr>
-        <w:t xml:space="preserve"> es una aplicación diseñada para el mo</w:t>
-      </w:r>
-      <w:r>
-        <w:rPr>
-          <w:rFonts w:ascii="Times New Roman" w:eastAsia="Times New Roman" w:hAnsi="Times New Roman" w:cs="Times New Roman"/>
-        </w:rPr>
-        <w:t>nitoreo del bienestar emocional en el entorno laboral, brindando informes personalizados sobre el estado emocional de los empleados y ofreciendo recomendaciones para reducir el estrés y mejorar la productividad</w:t>
+        <w:t xml:space="preserve"> es una aplicación diseñada para el monitoreo del bienestar emocional en el entorno laboral, brindando informes personalizados sobre el estado emocional de los empleados y ofreciendo recomendaciones para reducir el estrés y mejorar la productividad</w:t>
       </w:r>
     </w:p>
     <w:p>
@@ -500,13 +506,7 @@
         <w:rPr>
           <w:rFonts w:ascii="Times New Roman" w:eastAsia="Times New Roman" w:hAnsi="Times New Roman" w:cs="Times New Roman"/>
         </w:rPr>
-        <w:t>, un sistema implementado en hospitale</w:t>
-      </w:r>
-      <w:r>
-        <w:rPr>
-          <w:rFonts w:ascii="Times New Roman" w:eastAsia="Times New Roman" w:hAnsi="Times New Roman" w:cs="Times New Roman"/>
-        </w:rPr>
-        <w:t>s y centros de salud mental, que centraliza los historiales clínicos de los pacientes y facilita la coordinación entre psicólogos, psiquiatras y otros profesionales</w:t>
+        <w:t>, un sistema implementado en hospitales y centros de salud mental, que centraliza los historiales clínicos de los pacientes y facilita la coordinación entre psicólogos, psiquiatras y otros profesionales</w:t>
       </w:r>
     </w:p>
     <w:p>
@@ -530,13 +530,7 @@
         <w:rPr>
           <w:rFonts w:ascii="Times New Roman" w:eastAsia="Times New Roman" w:hAnsi="Times New Roman" w:cs="Times New Roman"/>
         </w:rPr>
-        <w:t>, una plataforma utilizada por empresas para monitorear el bienestar psicológico</w:t>
-      </w:r>
-      <w:r>
-        <w:rPr>
-          <w:rFonts w:ascii="Times New Roman" w:eastAsia="Times New Roman" w:hAnsi="Times New Roman" w:cs="Times New Roman"/>
-        </w:rPr>
-        <w:t xml:space="preserve"> de sus empleados.</w:t>
+        <w:t>, una plataforma utilizada por empresas para monitorear el bienestar psicológico de sus empleados.</w:t>
       </w:r>
     </w:p>
     <w:p>
@@ -657,19 +651,7 @@
         <w:rPr>
           <w:rFonts w:ascii="Times New Roman" w:eastAsia="Times New Roman" w:hAnsi="Times New Roman" w:cs="Times New Roman"/>
         </w:rPr>
-        <w:t>es un software diseñ</w:t>
-      </w:r>
-      <w:r>
-        <w:rPr>
-          <w:rFonts w:ascii="Times New Roman" w:eastAsia="Times New Roman" w:hAnsi="Times New Roman" w:cs="Times New Roman"/>
-        </w:rPr>
-        <w:t>ado para mejorar la salud mental de los pacientes del centro de salud mental de la UNMSM a través de ejercicios cognitivos ,el cuál ofrece herramientas interactivas para el manejo del estrés, seguimiento del estado emocional, y actividades que promueven el</w:t>
-      </w:r>
-      <w:r>
-        <w:rPr>
-          <w:rFonts w:ascii="Times New Roman" w:eastAsia="Times New Roman" w:hAnsi="Times New Roman" w:cs="Times New Roman"/>
-        </w:rPr>
-        <w:t xml:space="preserve"> bienestar mental.</w:t>
+        <w:t>es un software diseñado para mejorar la salud mental de los pacientes del centro de salud mental de la UNMSM a través de ejercicios cognitivos ,el cuál ofrece herramientas interactivas para el manejo del estrés, seguimiento del estado emocional, y actividades que promueven el bienestar mental.</w:t>
       </w:r>
     </w:p>
     <w:p>
@@ -705,13 +687,14 @@
         <w:rPr>
           <w:rFonts w:ascii="Times New Roman" w:eastAsia="Times New Roman" w:hAnsi="Times New Roman" w:cs="Times New Roman"/>
         </w:rPr>
-        <w:t>,se resalta el enfoque en el monitoreo de salud mental de los estudiantes de la facultad de Ingeniería de Sistema e Informática de la UNMSM.Además de trabajar en Mindsoft, se encuentra gestionand</w:t>
+        <w:t xml:space="preserve">,se resalta el enfoque en el monitoreo de salud mental de los estudiantes de la facultad de Ingeniería de Sistema e Informática de la UNMSM.Además de trabajar en Mindsoft, se encuentra gestionando tareas de soporte para otras aplicaciones ya </w:t>
       </w:r>
       <w:r>
         <w:rPr>
           <w:rFonts w:ascii="Times New Roman" w:eastAsia="Times New Roman" w:hAnsi="Times New Roman" w:cs="Times New Roman"/>
         </w:rPr>
-        <w:t>o tareas de soporte para otras aplicaciones ya desarrolladas, asegurando su correcto funcionamiento y realizando ajustes necesarios para mantener su eficacia y relevancia.</w:t>
+        <w:lastRenderedPageBreak/>
+        <w:t>desarrolladas, asegurando su correcto funcionamiento y realizando ajustes necesarios para mantener su eficacia y relevancia.</w:t>
       </w:r>
     </w:p>
     <w:p>
@@ -750,32 +733,7 @@
           <w:rFonts w:ascii="Times New Roman" w:eastAsia="Times New Roman" w:hAnsi="Times New Roman" w:cs="Times New Roman"/>
         </w:rPr>
         <w:br/>
-        <w:t xml:space="preserve">Debido a la pandemia, las actividades manuales que se realizaban de </w:t>
-      </w:r>
-      <w:r>
-        <w:rPr>
-          <w:rFonts w:ascii="Times New Roman" w:eastAsia="Times New Roman" w:hAnsi="Times New Roman" w:cs="Times New Roman"/>
-        </w:rPr>
-        <w:t xml:space="preserve">manera presencial con respecto a la gestión de configuración de los distintos proyectos de software como las copias de seguridad en diversos directorios y el uso  de dispositivos físicos como unidades USB para </w:t>
-      </w:r>
-      <w:r>
-        <w:rPr>
-          <w:rFonts w:ascii="Times New Roman" w:eastAsia="Times New Roman" w:hAnsi="Times New Roman" w:cs="Times New Roman"/>
-        </w:rPr>
-        <w:lastRenderedPageBreak/>
-        <w:t>compartir código, se tuvieron que adaptar a la</w:t>
-      </w:r>
-      <w:r>
-        <w:rPr>
-          <w:rFonts w:ascii="Times New Roman" w:eastAsia="Times New Roman" w:hAnsi="Times New Roman" w:cs="Times New Roman"/>
-        </w:rPr>
-        <w:t xml:space="preserve"> virtualidad. Sin embargo, este cambio ha generado grandes problemas como:falta de comunicación entre los equipos de desarrollo de forma remota, problemas en la gestión de versiones de código  y el manejo ineficiente de múltiples proyectos en los cuales tr</w:t>
-      </w:r>
-      <w:r>
-        <w:rPr>
-          <w:rFonts w:ascii="Times New Roman" w:eastAsia="Times New Roman" w:hAnsi="Times New Roman" w:cs="Times New Roman"/>
-        </w:rPr>
-        <w:t>abaja actualmente.</w:t>
+        <w:t>Debido a la pandemia, las actividades manuales que se realizaban de manera presencial con respecto a la gestión de configuración de los distintos proyectos de software como las copias de seguridad en diversos directorios y el uso  de dispositivos físicos como unidades USB para compartir código, se tuvieron que adaptar a la virtualidad. Sin embargo, este cambio ha generado grandes problemas como:falta de comunicación entre los equipos de desarrollo de forma remota, problemas en la gestión de versiones de código  y el manejo ineficiente de múltiples proyectos en los cuales trabaja actualmente.</w:t>
       </w:r>
       <w:r>
         <w:rPr>
@@ -814,25 +772,7 @@
         <w:rPr>
           <w:rFonts w:ascii="Times New Roman" w:eastAsia="Times New Roman" w:hAnsi="Times New Roman" w:cs="Times New Roman"/>
         </w:rPr>
-        <w:t xml:space="preserve">El objetivo del plan de configuración es establecer un marco sistemático para controlar, gestionar y asegurar la integridad de los proyectos de software de QuantumCode. Este marco incluirá un control riguroso no solo </w:t>
-      </w:r>
-      <w:r>
-        <w:rPr>
-          <w:rFonts w:ascii="Times New Roman" w:eastAsia="Times New Roman" w:hAnsi="Times New Roman" w:cs="Times New Roman"/>
-        </w:rPr>
-        <w:t>de las versiones de código, sino también de la documentación técnica relacionada, como el diseño de bases de datos, documentos de arquitectura, y especificaciones funcionales. De esta manera, se garantizará que tanto el software como su documentación evolu</w:t>
-      </w:r>
-      <w:r>
-        <w:rPr>
-          <w:rFonts w:ascii="Times New Roman" w:eastAsia="Times New Roman" w:hAnsi="Times New Roman" w:cs="Times New Roman"/>
-        </w:rPr>
-        <w:t>tiva se mantengan consistentes, actualizados y accesibles para todos los equipos involucrados. El plan busca mejorar la colaboración remota, centralizando toda la documentación y versiones de los proyectos, optimizando el manejo de múltiples proyectos medi</w:t>
-      </w:r>
-      <w:r>
-        <w:rPr>
-          <w:rFonts w:ascii="Times New Roman" w:eastAsia="Times New Roman" w:hAnsi="Times New Roman" w:cs="Times New Roman"/>
-        </w:rPr>
-        <w:t>ante herramientas de gestión de configuración que permitan una integración continua y respaldos automáticos, reduciendo los riesgos asociados a las prácticas manuales anteriores.</w:t>
+        <w:t>El objetivo del plan de configuración es establecer un marco sistemático para controlar, gestionar y asegurar la integridad de los proyectos de software de QuantumCode. Este marco incluirá un control riguroso no solo de las versiones de código, sino también de la documentación técnica relacionada, como el diseño de bases de datos, documentos de arquitectura, y especificaciones funcionales. De esta manera, se garantizará que tanto el software como su documentación evolutiva se mantengan consistentes, actualizados y accesibles para todos los equipos involucrados. El plan busca mejorar la colaboración remota, centralizando toda la documentación y versiones de los proyectos, optimizando el manejo de múltiples proyectos mediante herramientas de gestión de configuración que permitan una integración continua y respaldos automáticos, reduciendo los riesgos asociados a las prácticas manuales anteriores.</w:t>
       </w:r>
     </w:p>
     <w:p>
@@ -1245,13 +1185,7 @@
                   <w:rPr>
                     <w:rFonts w:ascii="Times New Roman" w:eastAsia="Times New Roman" w:hAnsi="Times New Roman" w:cs="Times New Roman"/>
                   </w:rPr>
-                  <w:t xml:space="preserve">Mantener </w:t>
-                </w:r>
-                <w:r>
-                  <w:rPr>
-                    <w:rFonts w:ascii="Times New Roman" w:eastAsia="Times New Roman" w:hAnsi="Times New Roman" w:cs="Times New Roman"/>
-                  </w:rPr>
-                  <w:t>documentación</w:t>
+                  <w:t>Mantener documentación</w:t>
                 </w:r>
               </w:p>
               <w:p>
@@ -1455,13 +1389,7 @@
                   <w:rPr>
                     <w:rFonts w:ascii="Times New Roman" w:eastAsia="Times New Roman" w:hAnsi="Times New Roman" w:cs="Times New Roman"/>
                   </w:rPr>
-                  <w:t xml:space="preserve">Consultar la información de la </w:t>
-                </w:r>
-                <w:r>
-                  <w:rPr>
-                    <w:rFonts w:ascii="Times New Roman" w:eastAsia="Times New Roman" w:hAnsi="Times New Roman" w:cs="Times New Roman"/>
-                  </w:rPr>
-                  <w:t>gestión de la configuración y seguir los lineamientos establecidos.</w:t>
+                  <w:t>Consultar la información de la gestión de la configuración y seguir los lineamientos establecidos.</w:t>
                 </w:r>
               </w:p>
             </w:tc>
@@ -1605,7 +1533,6 @@
                 <w:b/>
                 <w:color w:val="000000"/>
               </w:rPr>
-              <w:lastRenderedPageBreak/>
               <w:t>CRITERIOS</w:t>
             </w:r>
           </w:p>
@@ -1772,14 +1699,7 @@
                 <w:rFonts w:ascii="Times New Roman" w:eastAsia="Times New Roman" w:hAnsi="Times New Roman" w:cs="Times New Roman"/>
                 <w:color w:val="000000"/>
               </w:rPr>
-              <w:t xml:space="preserve">Curva de </w:t>
-            </w:r>
-            <w:r>
-              <w:rPr>
-                <w:rFonts w:ascii="Times New Roman" w:eastAsia="Times New Roman" w:hAnsi="Times New Roman" w:cs="Times New Roman"/>
-                <w:color w:val="000000"/>
-              </w:rPr>
-              <w:t>aprendizaje</w:t>
+              <w:t>Curva de aprendizaje</w:t>
             </w:r>
           </w:p>
         </w:tc>
@@ -2145,13 +2065,7 @@
               <w:rPr>
                 <w:rFonts w:ascii="Times New Roman" w:eastAsia="Times New Roman" w:hAnsi="Times New Roman" w:cs="Times New Roman"/>
               </w:rPr>
-              <w:t xml:space="preserve">Especialmente con el sistema de </w:t>
-            </w:r>
-            <w:r>
-              <w:rPr>
-                <w:rFonts w:ascii="Times New Roman" w:eastAsia="Times New Roman" w:hAnsi="Times New Roman" w:cs="Times New Roman"/>
-              </w:rPr>
-              <w:t>Microsoft.</w:t>
+              <w:t>Especialmente con el sistema de Microsoft.</w:t>
             </w:r>
           </w:p>
         </w:tc>
@@ -2597,19 +2511,7 @@
         <w:rPr>
           <w:rFonts w:ascii="Times New Roman" w:eastAsia="Times New Roman" w:hAnsi="Times New Roman" w:cs="Times New Roman"/>
         </w:rPr>
-        <w:t xml:space="preserve">La herramienta más adecuada para </w:t>
-      </w:r>
-      <w:r>
-        <w:rPr>
-          <w:rFonts w:ascii="Times New Roman" w:eastAsia="Times New Roman" w:hAnsi="Times New Roman" w:cs="Times New Roman"/>
-        </w:rPr>
-        <w:t xml:space="preserve">nuestra empresa es GITHUB, ya que está herramienta presenta una menor curva de aprendizaje y su facilidad de uso es alta, permitiendo que nuestros trabajadores se adapten más rápido. Tiene una mayor integración con otras herramientas, una gran comunidad y </w:t>
-      </w:r>
-      <w:r>
-        <w:rPr>
-          <w:rFonts w:ascii="Times New Roman" w:eastAsia="Times New Roman" w:hAnsi="Times New Roman" w:cs="Times New Roman"/>
-        </w:rPr>
-        <w:t>una documentación extensa.</w:t>
+        <w:t>La herramienta más adecuada para nuestra empresa es GITHUB, ya que está herramienta presenta una menor curva de aprendizaje y su facilidad de uso es alta, permitiendo que nuestros trabajadores se adapten más rápido. Tiene una mayor integración con otras herramientas, una gran comunidad y una documentación extensa.</w:t>
       </w:r>
     </w:p>
     <w:p>
@@ -2623,7 +2525,6 @@
         <w:rPr>
           <w:noProof/>
         </w:rPr>
-        <w:lastRenderedPageBreak/>
         <w:drawing>
           <wp:anchor distT="114300" distB="114300" distL="114300" distR="114300" simplePos="0" relativeHeight="251659264" behindDoc="0" locked="0" layoutInCell="1" allowOverlap="1" wp14:anchorId="034702CF" wp14:editId="5643639D">
             <wp:simplePos x="0" y="0"/>
@@ -2845,16 +2746,7 @@
                 <w:sz w:val="28"/>
                 <w:szCs w:val="28"/>
               </w:rPr>
-              <w:t xml:space="preserve">Acrónimo del proyecto + </w:t>
-            </w:r>
-            <w:r>
-              <w:rPr>
-                <w:rFonts w:ascii="Times New Roman" w:eastAsia="Times New Roman" w:hAnsi="Times New Roman" w:cs="Times New Roman"/>
-                <w:color w:val="FF0000"/>
-                <w:sz w:val="28"/>
-                <w:szCs w:val="28"/>
-              </w:rPr>
-              <w:t>“-”+Acrónimo del ítem + Segunda letra de la última palabra en minúscula ”.”+ extensión</w:t>
+              <w:t>Acrónimo del proyecto + “-”+Acrónimo del ítem + Segunda letra de la última palabra en minúscula ”.”+ extensión</w:t>
             </w:r>
           </w:p>
         </w:tc>
@@ -2930,6 +2822,7 @@
                 <w:sz w:val="28"/>
                 <w:szCs w:val="28"/>
               </w:rPr>
+              <w:lastRenderedPageBreak/>
               <w:t>Acrónimo del proyecto + “-”+Acrónimo del ítem + Número del ítem”.”+ extensión</w:t>
             </w:r>
           </w:p>
@@ -2952,15 +2845,7 @@
           <w:sz w:val="20"/>
           <w:szCs w:val="20"/>
         </w:rPr>
-        <w:t xml:space="preserve">Caso </w:t>
-      </w:r>
-      <w:r>
-        <w:rPr>
-          <w:rFonts w:ascii="Times New Roman" w:eastAsia="Times New Roman" w:hAnsi="Times New Roman" w:cs="Times New Roman"/>
-          <w:sz w:val="20"/>
-          <w:szCs w:val="20"/>
-        </w:rPr>
-        <w:t>4: En caso sean carpetas  propias a una historia de usuario</w:t>
+        <w:t>Caso 4: En caso sean carpetas  propias a una historia de usuario</w:t>
       </w:r>
     </w:p>
     <w:tbl>
@@ -4822,15 +4707,7 @@
                 <w:sz w:val="24"/>
                 <w:szCs w:val="24"/>
               </w:rPr>
-              <w:t xml:space="preserve">Historia de </w:t>
-            </w:r>
-            <w:r>
-              <w:rPr>
-                <w:rFonts w:ascii="Times New Roman" w:eastAsia="Times New Roman" w:hAnsi="Times New Roman" w:cs="Times New Roman"/>
-                <w:sz w:val="24"/>
-                <w:szCs w:val="24"/>
-              </w:rPr>
-              <w:t>usuario 07</w:t>
+              <w:t>Historia de usuario 07</w:t>
             </w:r>
           </w:p>
         </w:tc>
@@ -4948,6 +4825,7 @@
               <w:rPr>
                 <w:rFonts w:ascii="Times New Roman" w:eastAsia="Times New Roman" w:hAnsi="Times New Roman" w:cs="Times New Roman"/>
               </w:rPr>
+              <w:lastRenderedPageBreak/>
               <w:t>E</w:t>
             </w:r>
           </w:p>
@@ -5108,16 +4986,7 @@
                 <w:sz w:val="24"/>
                 <w:szCs w:val="24"/>
               </w:rPr>
-              <w:t xml:space="preserve">Documento de Guía de </w:t>
-            </w:r>
-            <w:r>
-              <w:rPr>
-                <w:rFonts w:ascii="Times New Roman" w:eastAsia="Times New Roman" w:hAnsi="Times New Roman" w:cs="Times New Roman"/>
-                <w:sz w:val="24"/>
-                <w:szCs w:val="24"/>
-              </w:rPr>
-              <w:lastRenderedPageBreak/>
-              <w:t>Estilos</w:t>
+              <w:t>Documento de Guía de Estilos</w:t>
             </w:r>
           </w:p>
         </w:tc>
@@ -5153,7 +5022,6 @@
                 <w:sz w:val="24"/>
                 <w:szCs w:val="24"/>
               </w:rPr>
-              <w:lastRenderedPageBreak/>
               <w:t>AMSM-DGE</w:t>
             </w:r>
           </w:p>
@@ -5396,15 +5264,7 @@
                 <w:sz w:val="24"/>
                 <w:szCs w:val="24"/>
               </w:rPr>
-              <w:t xml:space="preserve">Documento de </w:t>
-            </w:r>
-            <w:r>
-              <w:rPr>
-                <w:rFonts w:ascii="Times New Roman" w:eastAsia="Times New Roman" w:hAnsi="Times New Roman" w:cs="Times New Roman"/>
-                <w:sz w:val="24"/>
-                <w:szCs w:val="24"/>
-              </w:rPr>
-              <w:t>Arquitectura de Software</w:t>
+              <w:t>Documento de Arquitectura de Software</w:t>
             </w:r>
           </w:p>
         </w:tc>
@@ -6657,13 +6517,7 @@
         <w:rPr>
           <w:rFonts w:ascii="Times New Roman" w:eastAsia="Times New Roman" w:hAnsi="Times New Roman" w:cs="Times New Roman"/>
         </w:rPr>
-        <w:t xml:space="preserve">La estructura del </w:t>
-      </w:r>
-      <w:r>
-        <w:rPr>
-          <w:rFonts w:ascii="Times New Roman" w:eastAsia="Times New Roman" w:hAnsi="Times New Roman" w:cs="Times New Roman"/>
-        </w:rPr>
-        <w:t>repositorio “QuantumCode” está organizada en cuatro áreas principales:</w:t>
+        <w:t>La estructura del repositorio “QuantumCode” está organizada en cuatro áreas principales:</w:t>
       </w:r>
     </w:p>
     <w:p>
@@ -6782,13 +6636,7 @@
         <w:rPr>
           <w:rFonts w:ascii="Times New Roman" w:eastAsia="Times New Roman" w:hAnsi="Times New Roman" w:cs="Times New Roman"/>
         </w:rPr>
-        <w:t>Contiene las directrices, políticas y planes d</w:t>
-      </w:r>
-      <w:r>
-        <w:rPr>
-          <w:rFonts w:ascii="Times New Roman" w:eastAsia="Times New Roman" w:hAnsi="Times New Roman" w:cs="Times New Roman"/>
-        </w:rPr>
-        <w:t>e la empresa.</w:t>
+        <w:t>Contiene las directrices, políticas y planes de la empresa.</w:t>
       </w:r>
       <w:r>
         <w:rPr>
@@ -6993,14 +6841,7 @@
                 <w:rFonts w:ascii="Times New Roman" w:eastAsia="Times New Roman" w:hAnsi="Times New Roman" w:cs="Times New Roman"/>
                 <w:b/>
               </w:rPr>
-              <w:t xml:space="preserve">Items </w:t>
-            </w:r>
-            <w:r>
-              <w:rPr>
-                <w:rFonts w:ascii="Times New Roman" w:eastAsia="Times New Roman" w:hAnsi="Times New Roman" w:cs="Times New Roman"/>
-                <w:b/>
-              </w:rPr>
-              <w:t>(nomenclatura)</w:t>
+              <w:t>Items (nomenclatura)</w:t>
             </w:r>
           </w:p>
         </w:tc>
@@ -7189,15 +7030,7 @@
                 <w:sz w:val="24"/>
                 <w:szCs w:val="24"/>
               </w:rPr>
-              <w:t xml:space="preserve">Historia de </w:t>
-            </w:r>
-            <w:r>
-              <w:rPr>
-                <w:rFonts w:ascii="Times New Roman" w:eastAsia="Times New Roman" w:hAnsi="Times New Roman" w:cs="Times New Roman"/>
-                <w:sz w:val="24"/>
-                <w:szCs w:val="24"/>
-              </w:rPr>
-              <w:t>usuario 03 (AMSM-HU03.docx)</w:t>
+              <w:t>Historia de usuario 03 (AMSM-HU03.docx)</w:t>
             </w:r>
           </w:p>
           <w:p>
@@ -7305,15 +7138,7 @@
                 <w:sz w:val="24"/>
                 <w:szCs w:val="24"/>
               </w:rPr>
-              <w:t>Documento de</w:t>
-            </w:r>
-            <w:r>
-              <w:rPr>
-                <w:rFonts w:ascii="Times New Roman" w:eastAsia="Times New Roman" w:hAnsi="Times New Roman" w:cs="Times New Roman"/>
-                <w:sz w:val="24"/>
-                <w:szCs w:val="24"/>
-              </w:rPr>
-              <w:t xml:space="preserve"> Guía de Estilos (AMSM-DGE.docx)</w:t>
+              <w:t>Documento de Guía de Estilos (AMSM-DGE.docx)</w:t>
             </w:r>
           </w:p>
           <w:p>
@@ -7385,15 +7210,7 @@
                 <w:sz w:val="24"/>
                 <w:szCs w:val="24"/>
               </w:rPr>
-              <w:t>Documento de aseguramiento de calidad (AMSM-DAC.</w:t>
-            </w:r>
-            <w:r>
-              <w:rPr>
-                <w:rFonts w:ascii="Times New Roman" w:eastAsia="Times New Roman" w:hAnsi="Times New Roman" w:cs="Times New Roman"/>
-                <w:sz w:val="24"/>
-                <w:szCs w:val="24"/>
-              </w:rPr>
-              <w:t>docx)</w:t>
+              <w:t>Documento de aseguramiento de calidad (AMSM-DAC.docx)</w:t>
             </w:r>
           </w:p>
           <w:p>
@@ -7547,15 +7364,7 @@
                 <w:sz w:val="24"/>
                 <w:szCs w:val="24"/>
               </w:rPr>
-              <w:t xml:space="preserve">API para manejar lógica del login y </w:t>
-            </w:r>
-            <w:r>
-              <w:rPr>
-                <w:rFonts w:ascii="Times New Roman" w:eastAsia="Times New Roman" w:hAnsi="Times New Roman" w:cs="Times New Roman"/>
-                <w:sz w:val="24"/>
-                <w:szCs w:val="24"/>
-              </w:rPr>
-              <w:t>registro (//AMSM-API-LR)</w:t>
+              <w:t>API para manejar lógica del login y registro (//AMSM-API-LR)</w:t>
             </w:r>
           </w:p>
           <w:p>
@@ -7685,13 +7494,7 @@
                 <w:rFonts w:ascii="Times New Roman" w:eastAsia="Times New Roman" w:hAnsi="Times New Roman" w:cs="Times New Roman"/>
               </w:rPr>
               <w:lastRenderedPageBreak/>
-              <w:t xml:space="preserve">Hito </w:t>
-            </w:r>
-            <w:r>
-              <w:rPr>
-                <w:rFonts w:ascii="Times New Roman" w:eastAsia="Times New Roman" w:hAnsi="Times New Roman" w:cs="Times New Roman"/>
-              </w:rPr>
-              <w:t>3: 14/11/2024</w:t>
+              <w:t>Hito 3: 14/11/2024</w:t>
             </w:r>
           </w:p>
         </w:tc>
@@ -7884,15 +7687,7 @@
                 <w:sz w:val="24"/>
                 <w:szCs w:val="24"/>
               </w:rPr>
-              <w:t xml:space="preserve">Documento de </w:t>
-            </w:r>
-            <w:r>
-              <w:rPr>
-                <w:rFonts w:ascii="Times New Roman" w:eastAsia="Times New Roman" w:hAnsi="Times New Roman" w:cs="Times New Roman"/>
-                <w:sz w:val="24"/>
-                <w:szCs w:val="24"/>
-              </w:rPr>
-              <w:t>aseguramiento de calidad (AMSM-DAC.docx)</w:t>
+              <w:t>Documento de aseguramiento de calidad (AMSM-DAC.docx)</w:t>
             </w:r>
           </w:p>
           <w:p>
@@ -8026,16 +7821,7 @@
           <w:szCs w:val="24"/>
         </w:rPr>
         <w:lastRenderedPageBreak/>
-        <w:t xml:space="preserve">Indique el “Etapas” de  los ítems o artefactos (borrador, aceptado y mantenimiento) , según su cronograma de trabajo, si hoy </w:t>
-      </w:r>
-      <w:r>
-        <w:rPr>
-          <w:rFonts w:ascii="Calibri" w:eastAsia="Calibri" w:hAnsi="Calibri" w:cs="Calibri"/>
-          <w:b/>
-          <w:sz w:val="24"/>
-          <w:szCs w:val="24"/>
-        </w:rPr>
-        <w:t>estamos  03/10/2024</w:t>
+        <w:t>Indique el “Etapas” de  los ítems o artefactos (borrador, aceptado y mantenimiento) , según su cronograma de trabajo, si hoy estamos  03/10/2024</w:t>
       </w:r>
     </w:p>
     <w:p>
@@ -8620,15 +8406,7 @@
                 <w:sz w:val="24"/>
                 <w:szCs w:val="24"/>
               </w:rPr>
-              <w:t xml:space="preserve">Historia de </w:t>
-            </w:r>
-            <w:r>
-              <w:rPr>
-                <w:rFonts w:ascii="Calibri" w:eastAsia="Calibri" w:hAnsi="Calibri" w:cs="Calibri"/>
-                <w:sz w:val="24"/>
-                <w:szCs w:val="24"/>
-              </w:rPr>
-              <w:t>usuario 01</w:t>
+              <w:t>Historia de usuario 01</w:t>
             </w:r>
           </w:p>
         </w:tc>
@@ -13914,15 +13692,7 @@
                 <w:sz w:val="24"/>
                 <w:szCs w:val="24"/>
               </w:rPr>
-              <w:t xml:space="preserve">Evelyn Milagros Tuesta </w:t>
-            </w:r>
-            <w:r>
-              <w:rPr>
-                <w:rFonts w:ascii="Times New Roman" w:eastAsia="Times New Roman" w:hAnsi="Times New Roman" w:cs="Times New Roman"/>
-                <w:sz w:val="24"/>
-                <w:szCs w:val="24"/>
-              </w:rPr>
-              <w:t>Campos(Jefa de la Unidad de Bienestar)</w:t>
+              <w:t>Evelyn Milagros Tuesta Campos(Jefa de la Unidad de Bienestar)</w:t>
             </w:r>
           </w:p>
         </w:tc>
@@ -14078,23 +13848,7 @@
                 <w:sz w:val="24"/>
                 <w:szCs w:val="24"/>
               </w:rPr>
-              <w:t xml:space="preserve">Se solicita la integración de un chatbot basado en inteligencia artificial en el sistema MindSoft para proporcionar soporte </w:t>
-            </w:r>
-            <w:r>
-              <w:rPr>
-                <w:rFonts w:ascii="Times New Roman" w:eastAsia="Times New Roman" w:hAnsi="Times New Roman" w:cs="Times New Roman"/>
-                <w:sz w:val="24"/>
-                <w:szCs w:val="24"/>
-              </w:rPr>
-              <w:t>automatizado a los usuarios. El chatbot estará diseñado para responder preguntas frecuentes, brindar orientación sobre el uso de la plataforma y ofrecer recomendaciones generales relacionadas con la salud mental en función de los datos ingresados por el us</w:t>
-            </w:r>
-            <w:r>
-              <w:rPr>
-                <w:rFonts w:ascii="Times New Roman" w:eastAsia="Times New Roman" w:hAnsi="Times New Roman" w:cs="Times New Roman"/>
-                <w:sz w:val="24"/>
-                <w:szCs w:val="24"/>
-              </w:rPr>
-              <w:t>uario.</w:t>
+              <w:t>Se solicita la integración de un chatbot basado en inteligencia artificial en el sistema MindSoft para proporcionar soporte automatizado a los usuarios. El chatbot estará diseñado para responder preguntas frecuentes, brindar orientación sobre el uso de la plataforma y ofrecer recomendaciones generales relacionadas con la salud mental en función de los datos ingresados por el usuario.</w:t>
             </w:r>
           </w:p>
         </w:tc>
@@ -14166,23 +13920,7 @@
                 <w:sz w:val="24"/>
                 <w:szCs w:val="24"/>
               </w:rPr>
-              <w:t>La incorporación de un chatbot mejorará significativamente la experiencia del usuario, al proporcionar asistencia inmediata y personalizada sin necesidad de intervención humana. Esto facilitará la resolución rápida de dudas, increment</w:t>
-            </w:r>
-            <w:r>
-              <w:rPr>
-                <w:rFonts w:ascii="Times New Roman" w:eastAsia="Times New Roman" w:hAnsi="Times New Roman" w:cs="Times New Roman"/>
-                <w:sz w:val="24"/>
-                <w:szCs w:val="24"/>
-              </w:rPr>
-              <w:t xml:space="preserve">ará la eficiencia en la atención de los usuarios, y reducirá la carga de trabajo del equipo de soporte. Además, el chatbot contribuirá a mantener un contacto más cercano y continuo con los usuarios, fomentando su participación activa en el monitoreo de su </w:t>
-            </w:r>
-            <w:r>
-              <w:rPr>
-                <w:rFonts w:ascii="Times New Roman" w:eastAsia="Times New Roman" w:hAnsi="Times New Roman" w:cs="Times New Roman"/>
-                <w:sz w:val="24"/>
-                <w:szCs w:val="24"/>
-              </w:rPr>
-              <w:t>salud mental.</w:t>
+              <w:t>La incorporación de un chatbot mejorará significativamente la experiencia del usuario, al proporcionar asistencia inmediata y personalizada sin necesidad de intervención humana. Esto facilitará la resolución rápida de dudas, incrementará la eficiencia en la atención de los usuarios, y reducirá la carga de trabajo del equipo de soporte. Además, el chatbot contribuirá a mantener un contacto más cercano y continuo con los usuarios, fomentando su participación activa en el monitoreo de su salud mental.</w:t>
             </w:r>
           </w:p>
         </w:tc>
@@ -14607,15 +14345,7 @@
                 <w:sz w:val="24"/>
                 <w:szCs w:val="24"/>
               </w:rPr>
-              <w:t xml:space="preserve">Carlos </w:t>
-            </w:r>
-            <w:r>
-              <w:rPr>
-                <w:rFonts w:ascii="Times New Roman" w:eastAsia="Times New Roman" w:hAnsi="Times New Roman" w:cs="Times New Roman"/>
-                <w:sz w:val="24"/>
-                <w:szCs w:val="24"/>
-              </w:rPr>
-              <w:t>Edmundo Navarro Depaz (Decano)</w:t>
+              <w:t>Carlos Edmundo Navarro Depaz (Decano)</w:t>
             </w:r>
           </w:p>
         </w:tc>
@@ -14689,15 +14419,7 @@
                 <w:sz w:val="24"/>
                 <w:szCs w:val="24"/>
               </w:rPr>
-              <w:t>Se requiere la implementación de la funcionalidad de soft-delete en las tablas relacionadas con el módulo de registros de estados de ánimo de los usuarios. En lugar de eliminar permanentemente los registros de lo</w:t>
-            </w:r>
-            <w:r>
-              <w:rPr>
-                <w:rFonts w:ascii="Times New Roman" w:eastAsia="Times New Roman" w:hAnsi="Times New Roman" w:cs="Times New Roman"/>
-                <w:sz w:val="24"/>
-                <w:szCs w:val="24"/>
-              </w:rPr>
-              <w:t>s estudiantes, se añadirá una columna adicional (por ejemplo, deleted_at) que almacenará la fecha en que un registro fue marcado como eliminado, permitiendo que estos datos no se borren físicamente, sino que queden ocultos para el usuario final.</w:t>
+              <w:t>Se requiere la implementación de la funcionalidad de soft-delete en las tablas relacionadas con el módulo de registros de estados de ánimo de los usuarios. En lugar de eliminar permanentemente los registros de los estudiantes, se añadirá una columna adicional (por ejemplo, deleted_at) que almacenará la fecha en que un registro fue marcado como eliminado, permitiendo que estos datos no se borren físicamente, sino que queden ocultos para el usuario final.</w:t>
             </w:r>
           </w:p>
           <w:p>
@@ -14781,15 +14503,7 @@
                 <w:sz w:val="24"/>
                 <w:szCs w:val="24"/>
               </w:rPr>
-              <w:t>Este cambio es necesario para cumplir con un requerimiento del sistema que establece la conservación de todos los datos ingresados por los estudiantes de la FISI, por motivos de integridad de datos y posibles auditorías futuras. El soft-delet</w:t>
-            </w:r>
-            <w:r>
-              <w:rPr>
-                <w:rFonts w:ascii="Times New Roman" w:eastAsia="Times New Roman" w:hAnsi="Times New Roman" w:cs="Times New Roman"/>
-                <w:sz w:val="24"/>
-                <w:szCs w:val="24"/>
-              </w:rPr>
-              <w:t xml:space="preserve">e permitirá gestionar la eliminación de registros sin comprometer la integridad del historial de datos de los usuarios, además de permitir una posible restauración en caso de errores o </w:t>
+              <w:t xml:space="preserve">Este cambio es necesario para cumplir con un requerimiento del sistema que establece la conservación de todos los datos ingresados por los estudiantes de la FISI, por motivos de integridad de datos y posibles auditorías futuras. El soft-delete permitirá gestionar la eliminación de registros sin comprometer la integridad del historial de datos de los usuarios, además de permitir una posible restauración en caso de errores o </w:t>
             </w:r>
             <w:r>
               <w:rPr>
@@ -14978,14 +14692,7 @@
                 <w:rFonts w:ascii="Calibri" w:eastAsia="Calibri" w:hAnsi="Calibri" w:cs="Calibri"/>
                 <w:b/>
               </w:rPr>
-              <w:t xml:space="preserve">Fecha de </w:t>
-            </w:r>
-            <w:r>
-              <w:rPr>
-                <w:rFonts w:ascii="Calibri" w:eastAsia="Calibri" w:hAnsi="Calibri" w:cs="Calibri"/>
-                <w:b/>
-              </w:rPr>
-              <w:t>creación</w:t>
+              <w:t>Fecha de creación</w:t>
             </w:r>
           </w:p>
         </w:tc>
@@ -15310,15 +15017,7 @@
                 <w:sz w:val="24"/>
                 <w:szCs w:val="24"/>
               </w:rPr>
-              <w:t xml:space="preserve">Se solicita la integración de una </w:t>
-            </w:r>
-            <w:r>
-              <w:rPr>
-                <w:rFonts w:ascii="Times New Roman" w:eastAsia="Times New Roman" w:hAnsi="Times New Roman" w:cs="Times New Roman"/>
-                <w:sz w:val="24"/>
-                <w:szCs w:val="24"/>
-              </w:rPr>
-              <w:t>funcionalidad mediante la cual el usuario de la aplicación pueda solicitar información de contacto de la Oficina de Bienestar, o números de emergencia.</w:t>
+              <w:t>Se solicita la integración de una funcionalidad mediante la cual el usuario de la aplicación pueda solicitar información de contacto de la Oficina de Bienestar, o números de emergencia.</w:t>
             </w:r>
           </w:p>
         </w:tc>
@@ -15390,23 +15089,7 @@
                 <w:sz w:val="24"/>
                 <w:szCs w:val="24"/>
               </w:rPr>
-              <w:t>Dado que la aplicación está orientada al monitoreo de la salud mental, es fundamental ofr</w:t>
-            </w:r>
-            <w:r>
-              <w:rPr>
-                <w:rFonts w:ascii="Times New Roman" w:eastAsia="Times New Roman" w:hAnsi="Times New Roman" w:cs="Times New Roman"/>
-                <w:sz w:val="24"/>
-                <w:szCs w:val="24"/>
-              </w:rPr>
-              <w:t>ecer a los usuarios un acceso rápido y sencillo a los recursos de apoyo disponibles, como la información de contacto de la Oficina de Bienestar y números de emergencia. Esta funcionalidad refuerza el compromiso de la aplicación con la seguridad y el bienes</w:t>
-            </w:r>
-            <w:r>
-              <w:rPr>
-                <w:rFonts w:ascii="Times New Roman" w:eastAsia="Times New Roman" w:hAnsi="Times New Roman" w:cs="Times New Roman"/>
-                <w:sz w:val="24"/>
-                <w:szCs w:val="24"/>
-              </w:rPr>
-              <w:t>tar integral de cada persona.</w:t>
+              <w:t>Dado que la aplicación está orientada al monitoreo de la salud mental, es fundamental ofrecer a los usuarios un acceso rápido y sencillo a los recursos de apoyo disponibles, como la información de contacto de la Oficina de Bienestar y números de emergencia. Esta funcionalidad refuerza el compromiso de la aplicación con la seguridad y el bienestar integral de cada persona.</w:t>
             </w:r>
           </w:p>
         </w:tc>
@@ -15852,14 +15535,7 @@
                 <w:rFonts w:ascii="Calibri" w:eastAsia="Calibri" w:hAnsi="Calibri" w:cs="Calibri"/>
                 <w:b/>
               </w:rPr>
-              <w:t xml:space="preserve">Autor (Dueño del </w:t>
-            </w:r>
-            <w:r>
-              <w:rPr>
-                <w:rFonts w:ascii="Calibri" w:eastAsia="Calibri" w:hAnsi="Calibri" w:cs="Calibri"/>
-                <w:b/>
-              </w:rPr>
-              <w:t>proceso)</w:t>
+              <w:t>Autor (Dueño del proceso)</w:t>
             </w:r>
           </w:p>
         </w:tc>
@@ -15965,15 +15641,7 @@
                 <w:sz w:val="24"/>
                 <w:szCs w:val="24"/>
               </w:rPr>
-              <w:t xml:space="preserve">Se solicita la actualización del diseño de la interfaz de usuario de la pantalla principal del módulo de seguimiento de estados de ánimo en el sistema. La actualización incluye la </w:t>
-            </w:r>
-            <w:r>
-              <w:rPr>
-                <w:rFonts w:ascii="Times New Roman" w:eastAsia="Times New Roman" w:hAnsi="Times New Roman" w:cs="Times New Roman"/>
-                <w:sz w:val="24"/>
-                <w:szCs w:val="24"/>
-              </w:rPr>
-              <w:t>reorganización de los elementos visuales para mejorar la usabilidad, la inclusión de colores más cálidos y amigables para promover una experiencia más cómoda para el usuario.</w:t>
+              <w:t>Se solicita la actualización del diseño de la interfaz de usuario de la pantalla principal del módulo de seguimiento de estados de ánimo en el sistema. La actualización incluye la reorganización de los elementos visuales para mejorar la usabilidad, la inclusión de colores más cálidos y amigables para promover una experiencia más cómoda para el usuario.</w:t>
             </w:r>
           </w:p>
         </w:tc>
@@ -16046,23 +15714,7 @@
                 <w:sz w:val="24"/>
                 <w:szCs w:val="24"/>
               </w:rPr>
-              <w:t xml:space="preserve">La mejora en el diseño de la interfaz de la pantalla </w:t>
-            </w:r>
-            <w:r>
-              <w:rPr>
-                <w:rFonts w:ascii="Times New Roman" w:eastAsia="Times New Roman" w:hAnsi="Times New Roman" w:cs="Times New Roman"/>
-                <w:sz w:val="24"/>
-                <w:szCs w:val="24"/>
-              </w:rPr>
-              <w:t>princiapl del módulo de seguimiento de estados de ánimo es necesaria para optimizar la experiencia del usuario. Un diseño más intutivo y visualmente agradable puede incrementar la frecuencia de uso por parte de los estudiantes, haciéndolos sentir más cómod</w:t>
-            </w:r>
-            <w:r>
-              <w:rPr>
-                <w:rFonts w:ascii="Times New Roman" w:eastAsia="Times New Roman" w:hAnsi="Times New Roman" w:cs="Times New Roman"/>
-                <w:sz w:val="24"/>
-                <w:szCs w:val="24"/>
-              </w:rPr>
-              <w:t>os al utilizar la plataforma</w:t>
+              <w:t>La mejora en el diseño de la interfaz de la pantalla princiapl del módulo de seguimiento de estados de ánimo es necesaria para optimizar la experiencia del usuario. Un diseño más intutivo y visualmente agradable puede incrementar la frecuencia de uso por parte de los estudiantes, haciéndolos sentir más cómodos al utilizar la plataforma</w:t>
             </w:r>
           </w:p>
         </w:tc>
@@ -16599,15 +16251,7 @@
                 <w:sz w:val="24"/>
                 <w:szCs w:val="24"/>
               </w:rPr>
-              <w:t xml:space="preserve">Carlos Edmundo Navarro </w:t>
-            </w:r>
-            <w:r>
-              <w:rPr>
-                <w:rFonts w:ascii="Times New Roman" w:eastAsia="Times New Roman" w:hAnsi="Times New Roman" w:cs="Times New Roman"/>
-                <w:sz w:val="24"/>
-                <w:szCs w:val="24"/>
-              </w:rPr>
-              <w:t>Depaz (Decano)</w:t>
+              <w:t>Carlos Edmundo Navarro Depaz (Decano)</w:t>
             </w:r>
           </w:p>
         </w:tc>
@@ -16679,15 +16323,7 @@
                 <w:sz w:val="24"/>
                 <w:szCs w:val="24"/>
               </w:rPr>
-              <w:t>Se solicita implementar una sección de recursos de apoyo con videos y audios motivacionales para estudiantes. Estos recursos podrán ser organizados en categorías como manejo del estrés, superación de la ansiedad, técnicas de rel</w:t>
-            </w:r>
-            <w:r>
-              <w:rPr>
-                <w:rFonts w:ascii="Times New Roman" w:eastAsia="Times New Roman" w:hAnsi="Times New Roman" w:cs="Times New Roman"/>
-                <w:sz w:val="24"/>
-                <w:szCs w:val="24"/>
-              </w:rPr>
-              <w:t>ajación, y motivación personal, con la posibilidad de agregar nuevo contenido periódicamente.</w:t>
+              <w:t>Se solicita implementar una sección de recursos de apoyo con videos y audios motivacionales para estudiantes. Estos recursos podrán ser organizados en categorías como manejo del estrés, superación de la ansiedad, técnicas de relajación, y motivación personal, con la posibilidad de agregar nuevo contenido periódicamente.</w:t>
             </w:r>
           </w:p>
         </w:tc>
@@ -16759,15 +16395,7 @@
                 <w:sz w:val="24"/>
                 <w:szCs w:val="24"/>
               </w:rPr>
-              <w:t xml:space="preserve">La inclusión de recursos multimedia ofrece una forma interactiva y accesible para que los estudiantes puedan recibir orientación y apoyo </w:t>
-            </w:r>
-            <w:r>
-              <w:rPr>
-                <w:rFonts w:ascii="Times New Roman" w:eastAsia="Times New Roman" w:hAnsi="Times New Roman" w:cs="Times New Roman"/>
-                <w:sz w:val="24"/>
-                <w:szCs w:val="24"/>
-              </w:rPr>
-              <w:t>emocional fuera de las consultas directas con profesionales de la salud mental.</w:t>
+              <w:t>La inclusión de recursos multimedia ofrece una forma interactiva y accesible para que los estudiantes puedan recibir orientación y apoyo emocional fuera de las consultas directas con profesionales de la salud mental.</w:t>
             </w:r>
           </w:p>
         </w:tc>
@@ -17175,15 +16803,7 @@
                 <w:sz w:val="24"/>
                 <w:szCs w:val="24"/>
               </w:rPr>
-              <w:t xml:space="preserve">Pedro García (Usuario de </w:t>
-            </w:r>
-            <w:r>
-              <w:rPr>
-                <w:rFonts w:ascii="Times New Roman" w:eastAsia="Times New Roman" w:hAnsi="Times New Roman" w:cs="Times New Roman"/>
-                <w:sz w:val="24"/>
-                <w:szCs w:val="24"/>
-              </w:rPr>
-              <w:t>MindSoft)</w:t>
+              <w:t>Pedro García (Usuario de MindSoft)</w:t>
             </w:r>
           </w:p>
         </w:tc>
@@ -17327,15 +16947,7 @@
                 <w:sz w:val="24"/>
                 <w:szCs w:val="24"/>
               </w:rPr>
-              <w:t>Se solicita la creación de una funcionalidad de "comunidad de apoyo" que permita a los usuarios conectarse entre sí de forma anónima para compartir experiencias, consej</w:t>
-            </w:r>
-            <w:r>
-              <w:rPr>
-                <w:rFonts w:ascii="Times New Roman" w:eastAsia="Times New Roman" w:hAnsi="Times New Roman" w:cs="Times New Roman"/>
-                <w:sz w:val="24"/>
-                <w:szCs w:val="24"/>
-              </w:rPr>
-              <w:t>os y apoyo emocional. Esta sección incluiría foros de discusión y grupos temáticos donde los usuarios puedan interactuar y participar en conversaciones sobre salud mental.</w:t>
+              <w:t>Se solicita la creación de una funcionalidad de "comunidad de apoyo" que permita a los usuarios conectarse entre sí de forma anónima para compartir experiencias, consejos y apoyo emocional. Esta sección incluiría foros de discusión y grupos temáticos donde los usuarios puedan interactuar y participar en conversaciones sobre salud mental.</w:t>
             </w:r>
           </w:p>
         </w:tc>
@@ -17408,15 +17020,7 @@
                 <w:sz w:val="24"/>
                 <w:szCs w:val="24"/>
               </w:rPr>
-              <w:t xml:space="preserve">Fomentar una comunidad de apoyo puede ser beneficioso para los </w:t>
-            </w:r>
-            <w:r>
-              <w:rPr>
-                <w:rFonts w:ascii="Times New Roman" w:eastAsia="Times New Roman" w:hAnsi="Times New Roman" w:cs="Times New Roman"/>
-                <w:sz w:val="24"/>
-                <w:szCs w:val="24"/>
-              </w:rPr>
-              <w:t>usuarios, ya que les brinda un espacio seguro para compartir sus experiencias y aprender de los demás. La interacción con pares puede disminuir el sentimiento de aislamiento y proporcionar motivación y recursos adicionales.</w:t>
+              <w:t>Fomentar una comunidad de apoyo puede ser beneficioso para los usuarios, ya que les brinda un espacio seguro para compartir sus experiencias y aprender de los demás. La interacción con pares puede disminuir el sentimiento de aislamiento y proporcionar motivación y recursos adicionales.</w:t>
             </w:r>
           </w:p>
         </w:tc>
@@ -17525,16 +17129,7 @@
           <w:szCs w:val="24"/>
         </w:rPr>
         <w:br/>
-        <w:t>Estado y Auditoría  d</w:t>
-      </w:r>
-      <w:r>
-        <w:rPr>
-          <w:rFonts w:ascii="Times New Roman" w:eastAsia="Times New Roman" w:hAnsi="Times New Roman" w:cs="Times New Roman"/>
-          <w:b/>
-          <w:sz w:val="24"/>
-          <w:szCs w:val="24"/>
-        </w:rPr>
-        <w:t>e la GCS</w:t>
+        <w:t>Estado y Auditoría  de la GCS</w:t>
       </w:r>
     </w:p>
     <w:p>
@@ -17645,13 +17240,7 @@
         <w:rPr>
           <w:rFonts w:ascii="Times New Roman" w:eastAsia="Times New Roman" w:hAnsi="Times New Roman" w:cs="Times New Roman"/>
         </w:rPr>
-        <w:t xml:space="preserve">Este reporte nos ofrece un resumen de la actividad reciente de nuestro repositorio. Este reporte es útil para equipos y colaboradores porque permite hacer un seguimiento rápido de las contribuciones y los cambios más </w:t>
-      </w:r>
-      <w:r>
-        <w:rPr>
-          <w:rFonts w:ascii="Times New Roman" w:eastAsia="Times New Roman" w:hAnsi="Times New Roman" w:cs="Times New Roman"/>
-        </w:rPr>
-        <w:t>importantes en nuestro proyecto Mindsoft.</w:t>
+        <w:t>Este reporte nos ofrece un resumen de la actividad reciente de nuestro repositorio. Este reporte es útil para equipos y colaboradores porque permite hacer un seguimiento rápido de las contribuciones y los cambios más importantes en nuestro proyecto Mindsoft.</w:t>
       </w:r>
       <w:r>
         <w:rPr>
@@ -17701,13 +17290,7 @@
         <w:rPr>
           <w:rFonts w:ascii="Times New Roman" w:eastAsia="Times New Roman" w:hAnsi="Times New Roman" w:cs="Times New Roman"/>
         </w:rPr>
-        <w:t>Hay un pull request activo que ya fu</w:t>
-      </w:r>
-      <w:r>
-        <w:rPr>
-          <w:rFonts w:ascii="Times New Roman" w:eastAsia="Times New Roman" w:hAnsi="Times New Roman" w:cs="Times New Roman"/>
-        </w:rPr>
-        <w:t>e fusionado.</w:t>
+        <w:t>Hay un pull request activo que ya fue fusionado.</w:t>
       </w:r>
     </w:p>
     <w:p>
@@ -17801,13 +17384,7 @@
         <w:rPr>
           <w:rFonts w:ascii="Times New Roman" w:eastAsia="Times New Roman" w:hAnsi="Times New Roman" w:cs="Times New Roman"/>
         </w:rPr>
-        <w:t xml:space="preserve">En </w:t>
-      </w:r>
-      <w:r>
-        <w:rPr>
-          <w:rFonts w:ascii="Times New Roman" w:eastAsia="Times New Roman" w:hAnsi="Times New Roman" w:cs="Times New Roman"/>
-        </w:rPr>
-        <w:t>la rama principal, se han modificado 87 archivos, con un total de 2,703 líneas añadidas y 783 líneas eliminadas</w:t>
+        <w:t>En la rama principal, se han modificado 87 archivos, con un total de 2,703 líneas añadidas y 783 líneas eliminadas</w:t>
       </w:r>
     </w:p>
     <w:p>
@@ -17846,13 +17423,7 @@
         <w:rPr>
           <w:rFonts w:ascii="Times New Roman" w:eastAsia="Times New Roman" w:hAnsi="Times New Roman" w:cs="Times New Roman"/>
         </w:rPr>
-        <w:t xml:space="preserve">Aquí se muestra la distribución de los commits en la semana, con mayor actividad en los primeros días y menor hacia el </w:t>
-      </w:r>
-      <w:r>
-        <w:rPr>
-          <w:rFonts w:ascii="Times New Roman" w:eastAsia="Times New Roman" w:hAnsi="Times New Roman" w:cs="Times New Roman"/>
-        </w:rPr>
-        <w:t>final del período.</w:t>
+        <w:t>Aquí se muestra la distribución de los commits en la semana, con mayor actividad en los primeros días y menor hacia el final del período.</w:t>
       </w:r>
     </w:p>
     <w:p>
@@ -17989,14 +17560,7 @@
           <w:rFonts w:ascii="Times New Roman" w:eastAsia="Times New Roman" w:hAnsi="Times New Roman" w:cs="Times New Roman"/>
           <w:lang w:val="es-MX"/>
         </w:rPr>
-        <w:t xml:space="preserve">Este reporte nos genera un gráfico con </w:t>
-      </w:r>
-      <w:r>
-        <w:rPr>
-          <w:rFonts w:ascii="Times New Roman" w:eastAsia="Times New Roman" w:hAnsi="Times New Roman" w:cs="Times New Roman"/>
-          <w:lang w:val="es-MX"/>
-        </w:rPr>
-        <w:t xml:space="preserve">los </w:t>
+        <w:t xml:space="preserve">Este reporte nos genera un gráfico con los </w:t>
       </w:r>
       <w:proofErr w:type="spellStart"/>
       <w:r>
@@ -18044,14 +17608,7 @@
           <w:rFonts w:ascii="Times New Roman" w:eastAsia="Times New Roman" w:hAnsi="Times New Roman" w:cs="Times New Roman"/>
           <w:lang w:val="es-MX"/>
         </w:rPr>
-        <w:t xml:space="preserve">Este pico se explica porque </w:t>
-      </w:r>
-      <w:r>
-        <w:rPr>
-          <w:rFonts w:ascii="Times New Roman" w:eastAsia="Times New Roman" w:hAnsi="Times New Roman" w:cs="Times New Roman"/>
-          <w:lang w:val="es-MX"/>
-        </w:rPr>
-        <w:t xml:space="preserve">en el hito 3 del proyecto se abarcaba más programación que documentos, motivo por el cual se tuvo que realizar muchos </w:t>
+        <w:t xml:space="preserve">Este pico se explica porque en el hito 3 del proyecto se abarcaba más programación que documentos, motivo por el cual se tuvo que realizar muchos </w:t>
       </w:r>
       <w:proofErr w:type="spellStart"/>
       <w:r>
@@ -18083,14 +17640,7 @@
           <w:rFonts w:ascii="Times New Roman" w:eastAsia="Times New Roman" w:hAnsi="Times New Roman" w:cs="Times New Roman"/>
           <w:lang w:val="es-MX"/>
         </w:rPr>
-        <w:t xml:space="preserve">El gráfico también señala que el día con más contribuciones </w:t>
-      </w:r>
-      <w:r>
-        <w:rPr>
-          <w:rFonts w:ascii="Times New Roman" w:eastAsia="Times New Roman" w:hAnsi="Times New Roman" w:cs="Times New Roman"/>
-          <w:lang w:val="es-MX"/>
-        </w:rPr>
-        <w:t xml:space="preserve">por parte de los colaboradores fue el miércoles con 23 </w:t>
+        <w:t xml:space="preserve">El gráfico también señala que el día con más contribuciones por parte de los colaboradores fue el miércoles con 23 </w:t>
       </w:r>
       <w:proofErr w:type="spellStart"/>
       <w:r>
@@ -18176,6 +17726,7 @@
           <w:color w:val="000000"/>
           <w:sz w:val="22"/>
           <w:szCs w:val="22"/>
+          <w:lang w:val="es-PE"/>
         </w:rPr>
       </w:pPr>
       <w:r>
@@ -18184,8 +17735,9 @@
           <w:color w:val="000000"/>
           <w:sz w:val="22"/>
           <w:szCs w:val="22"/>
-        </w:rPr>
-        <w:t xml:space="preserve">El </w:t>
+          <w:lang w:val="es-PE"/>
+        </w:rPr>
+        <w:t xml:space="preserve">El gráfico de </w:t>
       </w:r>
       <w:proofErr w:type="spellStart"/>
       <w:r>
@@ -18194,8 +17746,9 @@
           <w:color w:val="000000"/>
           <w:sz w:val="22"/>
           <w:szCs w:val="22"/>
-        </w:rPr>
-        <w:t>gráfico</w:t>
+          <w:lang w:val="es-PE"/>
+        </w:rPr>
+        <w:t>Code</w:t>
       </w:r>
       <w:proofErr w:type="spellEnd"/>
       <w:r>
@@ -18204,8 +17757,9 @@
           <w:color w:val="000000"/>
           <w:sz w:val="22"/>
           <w:szCs w:val="22"/>
-        </w:rPr>
-        <w:t xml:space="preserve"> de Code Frequency </w:t>
+          <w:lang w:val="es-PE"/>
+        </w:rPr>
+        <w:t xml:space="preserve"> </w:t>
       </w:r>
       <w:proofErr w:type="spellStart"/>
       <w:r>
@@ -18214,8 +17768,9 @@
           <w:color w:val="000000"/>
           <w:sz w:val="22"/>
           <w:szCs w:val="22"/>
-        </w:rPr>
-        <w:t>en</w:t>
+          <w:lang w:val="es-PE"/>
+        </w:rPr>
+        <w:t>Frequency</w:t>
       </w:r>
       <w:proofErr w:type="spellEnd"/>
       <w:r>
@@ -18224,68 +17779,9 @@
           <w:color w:val="000000"/>
           <w:sz w:val="22"/>
           <w:szCs w:val="22"/>
-        </w:rPr>
-        <w:t xml:space="preserve"> GitHub se centra </w:t>
-      </w:r>
-      <w:proofErr w:type="spellStart"/>
-      <w:r>
-        <w:rPr>
-          <w:rFonts w:ascii="sans-serif" w:hAnsi="sans-serif" w:cs="sans-serif"/>
-          <w:color w:val="000000"/>
-          <w:sz w:val="22"/>
-          <w:szCs w:val="22"/>
-        </w:rPr>
-        <w:t>en</w:t>
-      </w:r>
-      <w:proofErr w:type="spellEnd"/>
-      <w:r>
-        <w:rPr>
-          <w:rFonts w:ascii="sans-serif" w:hAnsi="sans-serif" w:cs="sans-serif"/>
-          <w:color w:val="000000"/>
-          <w:sz w:val="22"/>
-          <w:szCs w:val="22"/>
-        </w:rPr>
-        <w:t xml:space="preserve"> dos </w:t>
-      </w:r>
-      <w:proofErr w:type="spellStart"/>
-      <w:r>
-        <w:rPr>
-          <w:rFonts w:ascii="sans-serif" w:hAnsi="sans-serif" w:cs="sans-serif"/>
-          <w:color w:val="000000"/>
-          <w:sz w:val="22"/>
-          <w:szCs w:val="22"/>
-        </w:rPr>
-        <w:t>métricas</w:t>
-      </w:r>
-      <w:proofErr w:type="spellEnd"/>
-      <w:r>
-        <w:rPr>
-          <w:rFonts w:ascii="sans-serif" w:hAnsi="sans-serif" w:cs="sans-serif"/>
-          <w:color w:val="000000"/>
-          <w:sz w:val="22"/>
-          <w:szCs w:val="22"/>
-        </w:rPr>
-        <w:t xml:space="preserve"> </w:t>
-      </w:r>
-      <w:proofErr w:type="spellStart"/>
-      <w:r>
-        <w:rPr>
-          <w:rFonts w:ascii="sans-serif" w:hAnsi="sans-serif" w:cs="sans-serif"/>
-          <w:color w:val="000000"/>
-          <w:sz w:val="22"/>
-          <w:szCs w:val="22"/>
-        </w:rPr>
-        <w:t>principales</w:t>
-      </w:r>
-      <w:proofErr w:type="spellEnd"/>
-      <w:r>
-        <w:rPr>
-          <w:rFonts w:ascii="sans-serif" w:hAnsi="sans-serif" w:cs="sans-serif"/>
-          <w:color w:val="000000"/>
-          <w:sz w:val="22"/>
-          <w:szCs w:val="22"/>
-        </w:rPr>
-        <w:t>:</w:t>
+          <w:lang w:val="es-PE"/>
+        </w:rPr>
+        <w:t xml:space="preserve"> en GitHub se centra en dos métricas principales:</w:t>
       </w:r>
     </w:p>
     <w:p>
@@ -18298,6 +17794,7 @@
           <w:color w:val="000000"/>
           <w:sz w:val="22"/>
           <w:szCs w:val="22"/>
+          <w:lang w:val="es-PE"/>
         </w:rPr>
       </w:pPr>
     </w:p>
@@ -18311,9 +17808,9 @@
           <w:color w:val="000000"/>
           <w:sz w:val="22"/>
           <w:szCs w:val="22"/>
-        </w:rPr>
-      </w:pPr>
-      <w:proofErr w:type="spellStart"/>
+          <w:lang w:val="es-PE"/>
+        </w:rPr>
+      </w:pPr>
       <w:r>
         <w:rPr>
           <w:rFonts w:ascii="sans-serif" w:hAnsi="sans-serif" w:cs="sans-serif"/>
@@ -18322,10 +17819,11 @@
           <w:color w:val="000000"/>
           <w:sz w:val="22"/>
           <w:szCs w:val="22"/>
-        </w:rPr>
-        <w:t>Líneas</w:t>
+          <w:lang w:val="es-PE"/>
+        </w:rPr>
+        <w:t>Líneas añadidas (</w:t>
       </w:r>
-      <w:proofErr w:type="spellEnd"/>
+      <w:proofErr w:type="spellStart"/>
       <w:r>
         <w:rPr>
           <w:rFonts w:ascii="sans-serif" w:hAnsi="sans-serif" w:cs="sans-serif"/>
@@ -18334,10 +17832,11 @@
           <w:color w:val="000000"/>
           <w:sz w:val="22"/>
           <w:szCs w:val="22"/>
-        </w:rPr>
-        <w:t xml:space="preserve"> </w:t>
+          <w:lang w:val="es-PE"/>
+        </w:rPr>
+        <w:t>Additions</w:t>
       </w:r>
-      <w:proofErr w:type="spellStart"/>
+      <w:proofErr w:type="spellEnd"/>
       <w:r>
         <w:rPr>
           <w:rFonts w:ascii="sans-serif" w:hAnsi="sans-serif" w:cs="sans-serif"/>
@@ -18346,10 +17845,34 @@
           <w:color w:val="000000"/>
           <w:sz w:val="22"/>
           <w:szCs w:val="22"/>
-        </w:rPr>
-        <w:t>añadidas</w:t>
+          <w:lang w:val="es-PE"/>
+        </w:rPr>
+        <w:t>):</w:t>
       </w:r>
-      <w:proofErr w:type="spellEnd"/>
+      <w:r>
+        <w:rPr>
+          <w:rFonts w:ascii="sans-serif" w:hAnsi="sans-serif" w:cs="sans-serif"/>
+          <w:color w:val="000000"/>
+          <w:sz w:val="22"/>
+          <w:szCs w:val="22"/>
+          <w:lang w:val="es-PE"/>
+        </w:rPr>
+        <w:t xml:space="preserve"> Representadas por la línea verde.</w:t>
+      </w:r>
+    </w:p>
+    <w:p>
+      <w:pPr>
+        <w:pStyle w:val="NormalWeb"/>
+        <w:spacing w:beforeAutospacing="0" w:afterAutospacing="0" w:line="21" w:lineRule="atLeast"/>
+        <w:ind w:left="720"/>
+        <w:rPr>
+          <w:rFonts w:ascii="sans-serif" w:hAnsi="sans-serif" w:cs="sans-serif" w:hint="eastAsia"/>
+          <w:color w:val="000000"/>
+          <w:sz w:val="22"/>
+          <w:szCs w:val="22"/>
+          <w:lang w:val="es-PE"/>
+        </w:rPr>
+      </w:pPr>
       <w:r>
         <w:rPr>
           <w:rFonts w:ascii="sans-serif" w:hAnsi="sans-serif" w:cs="sans-serif"/>
@@ -18358,91 +17881,10 @@
           <w:color w:val="000000"/>
           <w:sz w:val="22"/>
           <w:szCs w:val="22"/>
-        </w:rPr>
-        <w:t xml:space="preserve"> (Additions):</w:t>
+          <w:lang w:val="es-PE"/>
+        </w:rPr>
+        <w:t>Líneas eliminadas (</w:t>
       </w:r>
-      <w:r>
-        <w:rPr>
-          <w:rFonts w:ascii="sans-serif" w:hAnsi="sans-serif" w:cs="sans-serif"/>
-          <w:color w:val="000000"/>
-          <w:sz w:val="22"/>
-          <w:szCs w:val="22"/>
-        </w:rPr>
-        <w:t xml:space="preserve"> </w:t>
-      </w:r>
-      <w:proofErr w:type="spellStart"/>
-      <w:r>
-        <w:rPr>
-          <w:rFonts w:ascii="sans-serif" w:hAnsi="sans-serif" w:cs="sans-serif"/>
-          <w:color w:val="000000"/>
-          <w:sz w:val="22"/>
-          <w:szCs w:val="22"/>
-        </w:rPr>
-        <w:t>Representadas</w:t>
-      </w:r>
-      <w:proofErr w:type="spellEnd"/>
-      <w:r>
-        <w:rPr>
-          <w:rFonts w:ascii="sans-serif" w:hAnsi="sans-serif" w:cs="sans-serif"/>
-          <w:color w:val="000000"/>
-          <w:sz w:val="22"/>
-          <w:szCs w:val="22"/>
-        </w:rPr>
-        <w:t xml:space="preserve"> por la </w:t>
-      </w:r>
-      <w:proofErr w:type="spellStart"/>
-      <w:r>
-        <w:rPr>
-          <w:rFonts w:ascii="sans-serif" w:hAnsi="sans-serif" w:cs="sans-serif"/>
-          <w:color w:val="000000"/>
-          <w:sz w:val="22"/>
-          <w:szCs w:val="22"/>
-        </w:rPr>
-        <w:t>línea</w:t>
-      </w:r>
-      <w:proofErr w:type="spellEnd"/>
-      <w:r>
-        <w:rPr>
-          <w:rFonts w:ascii="sans-serif" w:hAnsi="sans-serif" w:cs="sans-serif"/>
-          <w:color w:val="000000"/>
-          <w:sz w:val="22"/>
-          <w:szCs w:val="22"/>
-        </w:rPr>
-        <w:t xml:space="preserve"> </w:t>
-      </w:r>
-      <w:proofErr w:type="spellStart"/>
-      <w:r>
-        <w:rPr>
-          <w:rFonts w:ascii="sans-serif" w:hAnsi="sans-serif" w:cs="sans-serif"/>
-          <w:color w:val="000000"/>
-          <w:sz w:val="22"/>
-          <w:szCs w:val="22"/>
-        </w:rPr>
-        <w:t>verde</w:t>
-      </w:r>
-      <w:proofErr w:type="spellEnd"/>
-      <w:r>
-        <w:rPr>
-          <w:rFonts w:ascii="sans-serif" w:hAnsi="sans-serif" w:cs="sans-serif"/>
-          <w:color w:val="000000"/>
-          <w:sz w:val="22"/>
-          <w:szCs w:val="22"/>
-        </w:rPr>
-        <w:t>.</w:t>
-      </w:r>
-    </w:p>
-    <w:p>
-      <w:pPr>
-        <w:pStyle w:val="NormalWeb"/>
-        <w:spacing w:beforeAutospacing="0" w:afterAutospacing="0" w:line="21" w:lineRule="atLeast"/>
-        <w:ind w:left="720"/>
-        <w:rPr>
-          <w:rFonts w:ascii="sans-serif" w:hAnsi="sans-serif" w:cs="sans-serif" w:hint="eastAsia"/>
-          <w:color w:val="000000"/>
-          <w:sz w:val="22"/>
-          <w:szCs w:val="22"/>
-        </w:rPr>
-      </w:pPr>
       <w:proofErr w:type="spellStart"/>
       <w:r>
         <w:rPr>
@@ -18452,8 +17894,9 @@
           <w:color w:val="000000"/>
           <w:sz w:val="22"/>
           <w:szCs w:val="22"/>
-        </w:rPr>
-        <w:t>Líneas</w:t>
+          <w:lang w:val="es-PE"/>
+        </w:rPr>
+        <w:t>Deletions</w:t>
       </w:r>
       <w:proofErr w:type="spellEnd"/>
       <w:r>
@@ -18464,43 +17907,9 @@
           <w:color w:val="000000"/>
           <w:sz w:val="22"/>
           <w:szCs w:val="22"/>
-        </w:rPr>
-        <w:t xml:space="preserve"> </w:t>
-      </w:r>
-      <w:proofErr w:type="spellStart"/>
-      <w:r>
-        <w:rPr>
-          <w:rFonts w:ascii="sans-serif" w:hAnsi="sans-serif" w:cs="sans-serif"/>
-          <w:b/>
-          <w:bCs/>
-          <w:color w:val="000000"/>
-          <w:sz w:val="22"/>
-          <w:szCs w:val="22"/>
-        </w:rPr>
-        <w:t>eliminadas</w:t>
-      </w:r>
-      <w:proofErr w:type="spellEnd"/>
-      <w:r>
-        <w:rPr>
-          <w:rFonts w:ascii="sans-serif" w:hAnsi="sans-serif" w:cs="sans-serif"/>
-          <w:b/>
-          <w:bCs/>
-          <w:color w:val="000000"/>
-          <w:sz w:val="22"/>
-          <w:szCs w:val="22"/>
-        </w:rPr>
-        <w:t xml:space="preserve"> </w:t>
-      </w:r>
-      <w:r>
-        <w:rPr>
-          <w:rFonts w:ascii="sans-serif" w:hAnsi="sans-serif" w:cs="sans-serif"/>
-          <w:b/>
-          <w:bCs/>
-          <w:color w:val="000000"/>
-          <w:sz w:val="22"/>
-          <w:szCs w:val="22"/>
-        </w:rPr>
-        <w:t>(Deletions):</w:t>
+          <w:lang w:val="es-PE"/>
+        </w:rPr>
+        <w:t>):</w:t>
       </w:r>
       <w:r>
         <w:rPr>
@@ -18508,673 +17917,51 @@
           <w:color w:val="000000"/>
           <w:sz w:val="22"/>
           <w:szCs w:val="22"/>
-        </w:rPr>
-        <w:t xml:space="preserve"> </w:t>
+          <w:lang w:val="es-PE"/>
+        </w:rPr>
+        <w:t xml:space="preserve"> Representadas por la línea roja.</w:t>
       </w:r>
-      <w:proofErr w:type="spellStart"/>
+    </w:p>
+    <w:p/>
+    <w:p>
+      <w:pPr>
+        <w:pStyle w:val="NormalWeb"/>
+        <w:spacing w:beforeAutospacing="0" w:afterAutospacing="0" w:line="21" w:lineRule="atLeast"/>
+        <w:rPr>
+          <w:lang w:val="es-PE"/>
+        </w:rPr>
+      </w:pPr>
       <w:r>
         <w:rPr>
           <w:rFonts w:ascii="sans-serif" w:hAnsi="sans-serif" w:cs="sans-serif"/>
           <w:color w:val="000000"/>
           <w:sz w:val="22"/>
           <w:szCs w:val="22"/>
-        </w:rPr>
-        <w:t>Representadas</w:t>
+          <w:lang w:val="es-PE"/>
+        </w:rPr>
+        <w:t xml:space="preserve">Se puede observar que en octubre hubo un gran pico de adiciones y un valle de eliminaciones, lo que ocurrió es que hubo un intento importante de integración con el </w:t>
       </w:r>
-      <w:proofErr w:type="spellEnd"/>
+      <w:proofErr w:type="spellStart"/>
       <w:r>
         <w:rPr>
           <w:rFonts w:ascii="sans-serif" w:hAnsi="sans-serif" w:cs="sans-serif"/>
           <w:color w:val="000000"/>
           <w:sz w:val="22"/>
           <w:szCs w:val="22"/>
-        </w:rPr>
-        <w:t xml:space="preserve"> por la </w:t>
+          <w:lang w:val="es-PE"/>
+        </w:rPr>
+        <w:t>backend</w:t>
       </w:r>
-      <w:proofErr w:type="spellStart"/>
+      <w:proofErr w:type="spellEnd"/>
       <w:r>
         <w:rPr>
           <w:rFonts w:ascii="sans-serif" w:hAnsi="sans-serif" w:cs="sans-serif"/>
           <w:color w:val="000000"/>
           <w:sz w:val="22"/>
           <w:szCs w:val="22"/>
-        </w:rPr>
-        <w:t>línea</w:t>
-      </w:r>
-      <w:proofErr w:type="spellEnd"/>
-      <w:r>
-        <w:rPr>
-          <w:rFonts w:ascii="sans-serif" w:hAnsi="sans-serif" w:cs="sans-serif"/>
-          <w:color w:val="000000"/>
-          <w:sz w:val="22"/>
-          <w:szCs w:val="22"/>
-        </w:rPr>
-        <w:t xml:space="preserve"> </w:t>
-      </w:r>
-      <w:proofErr w:type="spellStart"/>
-      <w:r>
-        <w:rPr>
-          <w:rFonts w:ascii="sans-serif" w:hAnsi="sans-serif" w:cs="sans-serif"/>
-          <w:color w:val="000000"/>
-          <w:sz w:val="22"/>
-          <w:szCs w:val="22"/>
-        </w:rPr>
-        <w:t>roja</w:t>
-      </w:r>
-      <w:proofErr w:type="spellEnd"/>
-      <w:r>
-        <w:rPr>
-          <w:rFonts w:ascii="sans-serif" w:hAnsi="sans-serif" w:cs="sans-serif"/>
-          <w:color w:val="000000"/>
-          <w:sz w:val="22"/>
-          <w:szCs w:val="22"/>
-        </w:rPr>
-        <w:t>.</w:t>
-      </w:r>
-    </w:p>
-    <w:p/>
-    <w:p>
-      <w:pPr>
-        <w:pStyle w:val="NormalWeb"/>
-        <w:spacing w:beforeAutospacing="0" w:afterAutospacing="0" w:line="21" w:lineRule="atLeast"/>
-      </w:pPr>
-      <w:r>
-        <w:rPr>
-          <w:rFonts w:ascii="sans-serif" w:hAnsi="sans-serif" w:cs="sans-serif"/>
-          <w:color w:val="000000"/>
-          <w:sz w:val="22"/>
-          <w:szCs w:val="22"/>
-        </w:rPr>
-        <w:t xml:space="preserve">Se </w:t>
-      </w:r>
-      <w:proofErr w:type="spellStart"/>
-      <w:r>
-        <w:rPr>
-          <w:rFonts w:ascii="sans-serif" w:hAnsi="sans-serif" w:cs="sans-serif"/>
-          <w:color w:val="000000"/>
-          <w:sz w:val="22"/>
-          <w:szCs w:val="22"/>
-        </w:rPr>
-        <w:t>puede</w:t>
-      </w:r>
-      <w:proofErr w:type="spellEnd"/>
-      <w:r>
-        <w:rPr>
-          <w:rFonts w:ascii="sans-serif" w:hAnsi="sans-serif" w:cs="sans-serif"/>
-          <w:color w:val="000000"/>
-          <w:sz w:val="22"/>
-          <w:szCs w:val="22"/>
-        </w:rPr>
-        <w:t xml:space="preserve"> </w:t>
-      </w:r>
-      <w:proofErr w:type="spellStart"/>
-      <w:r>
-        <w:rPr>
-          <w:rFonts w:ascii="sans-serif" w:hAnsi="sans-serif" w:cs="sans-serif"/>
-          <w:color w:val="000000"/>
-          <w:sz w:val="22"/>
-          <w:szCs w:val="22"/>
-        </w:rPr>
-        <w:t>observar</w:t>
-      </w:r>
-      <w:proofErr w:type="spellEnd"/>
-      <w:r>
-        <w:rPr>
-          <w:rFonts w:ascii="sans-serif" w:hAnsi="sans-serif" w:cs="sans-serif"/>
-          <w:color w:val="000000"/>
-          <w:sz w:val="22"/>
-          <w:szCs w:val="22"/>
-        </w:rPr>
-        <w:t xml:space="preserve"> que </w:t>
-      </w:r>
-      <w:proofErr w:type="spellStart"/>
-      <w:r>
-        <w:rPr>
-          <w:rFonts w:ascii="sans-serif" w:hAnsi="sans-serif" w:cs="sans-serif"/>
-          <w:color w:val="000000"/>
-          <w:sz w:val="22"/>
-          <w:szCs w:val="22"/>
-        </w:rPr>
-        <w:t>en</w:t>
-      </w:r>
-      <w:proofErr w:type="spellEnd"/>
-      <w:r>
-        <w:rPr>
-          <w:rFonts w:ascii="sans-serif" w:hAnsi="sans-serif" w:cs="sans-serif"/>
-          <w:color w:val="000000"/>
-          <w:sz w:val="22"/>
-          <w:szCs w:val="22"/>
-        </w:rPr>
-        <w:t xml:space="preserve"> </w:t>
-      </w:r>
-      <w:proofErr w:type="spellStart"/>
-      <w:r>
-        <w:rPr>
-          <w:rFonts w:ascii="sans-serif" w:hAnsi="sans-serif" w:cs="sans-serif"/>
-          <w:color w:val="000000"/>
-          <w:sz w:val="22"/>
-          <w:szCs w:val="22"/>
-        </w:rPr>
-        <w:t>octubre</w:t>
-      </w:r>
-      <w:proofErr w:type="spellEnd"/>
-      <w:r>
-        <w:rPr>
-          <w:rFonts w:ascii="sans-serif" w:hAnsi="sans-serif" w:cs="sans-serif"/>
-          <w:color w:val="000000"/>
-          <w:sz w:val="22"/>
-          <w:szCs w:val="22"/>
-        </w:rPr>
-        <w:t xml:space="preserve"> </w:t>
-      </w:r>
-      <w:proofErr w:type="spellStart"/>
-      <w:r>
-        <w:rPr>
-          <w:rFonts w:ascii="sans-serif" w:hAnsi="sans-serif" w:cs="sans-serif"/>
-          <w:color w:val="000000"/>
-          <w:sz w:val="22"/>
-          <w:szCs w:val="22"/>
-        </w:rPr>
-        <w:t>hubo</w:t>
-      </w:r>
-      <w:proofErr w:type="spellEnd"/>
-      <w:r>
-        <w:rPr>
-          <w:rFonts w:ascii="sans-serif" w:hAnsi="sans-serif" w:cs="sans-serif"/>
-          <w:color w:val="000000"/>
-          <w:sz w:val="22"/>
-          <w:szCs w:val="22"/>
-        </w:rPr>
-        <w:t xml:space="preserve"> un gran </w:t>
-      </w:r>
-      <w:proofErr w:type="spellStart"/>
-      <w:r>
-        <w:rPr>
-          <w:rFonts w:ascii="sans-serif" w:hAnsi="sans-serif" w:cs="sans-serif"/>
-          <w:color w:val="000000"/>
-          <w:sz w:val="22"/>
-          <w:szCs w:val="22"/>
-        </w:rPr>
-        <w:t>pico</w:t>
-      </w:r>
-      <w:proofErr w:type="spellEnd"/>
-      <w:r>
-        <w:rPr>
-          <w:rFonts w:ascii="sans-serif" w:hAnsi="sans-serif" w:cs="sans-serif"/>
-          <w:color w:val="000000"/>
-          <w:sz w:val="22"/>
-          <w:szCs w:val="22"/>
-        </w:rPr>
-        <w:t xml:space="preserve"> de </w:t>
-      </w:r>
-      <w:proofErr w:type="spellStart"/>
-      <w:r>
-        <w:rPr>
-          <w:rFonts w:ascii="sans-serif" w:hAnsi="sans-serif" w:cs="sans-serif"/>
-          <w:color w:val="000000"/>
-          <w:sz w:val="22"/>
-          <w:szCs w:val="22"/>
-        </w:rPr>
-        <w:t>adiciones</w:t>
-      </w:r>
-      <w:proofErr w:type="spellEnd"/>
-      <w:r>
-        <w:rPr>
-          <w:rFonts w:ascii="sans-serif" w:hAnsi="sans-serif" w:cs="sans-serif"/>
-          <w:color w:val="000000"/>
-          <w:sz w:val="22"/>
-          <w:szCs w:val="22"/>
-        </w:rPr>
-        <w:t xml:space="preserve"> y un </w:t>
-      </w:r>
-      <w:proofErr w:type="spellStart"/>
-      <w:r>
-        <w:rPr>
-          <w:rFonts w:ascii="sans-serif" w:hAnsi="sans-serif" w:cs="sans-serif"/>
-          <w:color w:val="000000"/>
-          <w:sz w:val="22"/>
-          <w:szCs w:val="22"/>
-        </w:rPr>
-        <w:t>valle</w:t>
-      </w:r>
-      <w:proofErr w:type="spellEnd"/>
-      <w:r>
-        <w:rPr>
-          <w:rFonts w:ascii="sans-serif" w:hAnsi="sans-serif" w:cs="sans-serif"/>
-          <w:color w:val="000000"/>
-          <w:sz w:val="22"/>
-          <w:szCs w:val="22"/>
-        </w:rPr>
-        <w:t xml:space="preserve"> de </w:t>
-      </w:r>
-      <w:proofErr w:type="spellStart"/>
-      <w:r>
-        <w:rPr>
-          <w:rFonts w:ascii="sans-serif" w:hAnsi="sans-serif" w:cs="sans-serif"/>
-          <w:color w:val="000000"/>
-          <w:sz w:val="22"/>
-          <w:szCs w:val="22"/>
-        </w:rPr>
-        <w:t>eliminaciones</w:t>
-      </w:r>
-      <w:proofErr w:type="spellEnd"/>
-      <w:r>
-        <w:rPr>
-          <w:rFonts w:ascii="sans-serif" w:hAnsi="sans-serif" w:cs="sans-serif"/>
-          <w:color w:val="000000"/>
-          <w:sz w:val="22"/>
-          <w:szCs w:val="22"/>
-        </w:rPr>
-        <w:t xml:space="preserve">, lo que </w:t>
-      </w:r>
-      <w:proofErr w:type="spellStart"/>
-      <w:r>
-        <w:rPr>
-          <w:rFonts w:ascii="sans-serif" w:hAnsi="sans-serif" w:cs="sans-serif"/>
-          <w:color w:val="000000"/>
-          <w:sz w:val="22"/>
-          <w:szCs w:val="22"/>
-        </w:rPr>
-        <w:t>ocurrió</w:t>
-      </w:r>
-      <w:proofErr w:type="spellEnd"/>
-      <w:r>
-        <w:rPr>
-          <w:rFonts w:ascii="sans-serif" w:hAnsi="sans-serif" w:cs="sans-serif"/>
-          <w:color w:val="000000"/>
-          <w:sz w:val="22"/>
-          <w:szCs w:val="22"/>
-        </w:rPr>
-        <w:t xml:space="preserve"> es que </w:t>
-      </w:r>
-      <w:proofErr w:type="spellStart"/>
-      <w:r>
-        <w:rPr>
-          <w:rFonts w:ascii="sans-serif" w:hAnsi="sans-serif" w:cs="sans-serif"/>
-          <w:color w:val="000000"/>
-          <w:sz w:val="22"/>
-          <w:szCs w:val="22"/>
-        </w:rPr>
-        <w:t>hubo</w:t>
-      </w:r>
-      <w:proofErr w:type="spellEnd"/>
-      <w:r>
-        <w:rPr>
-          <w:rFonts w:ascii="sans-serif" w:hAnsi="sans-serif" w:cs="sans-serif"/>
-          <w:color w:val="000000"/>
-          <w:sz w:val="22"/>
-          <w:szCs w:val="22"/>
-        </w:rPr>
-        <w:t xml:space="preserve"> un </w:t>
-      </w:r>
-      <w:proofErr w:type="spellStart"/>
-      <w:r>
-        <w:rPr>
-          <w:rFonts w:ascii="sans-serif" w:hAnsi="sans-serif" w:cs="sans-serif"/>
-          <w:color w:val="000000"/>
-          <w:sz w:val="22"/>
-          <w:szCs w:val="22"/>
-        </w:rPr>
-        <w:t>intento</w:t>
-      </w:r>
-      <w:proofErr w:type="spellEnd"/>
-      <w:r>
-        <w:rPr>
-          <w:rFonts w:ascii="sans-serif" w:hAnsi="sans-serif" w:cs="sans-serif"/>
-          <w:color w:val="000000"/>
-          <w:sz w:val="22"/>
-          <w:szCs w:val="22"/>
-        </w:rPr>
-        <w:t xml:space="preserve"> </w:t>
-      </w:r>
-      <w:proofErr w:type="spellStart"/>
-      <w:r>
-        <w:rPr>
-          <w:rFonts w:ascii="sans-serif" w:hAnsi="sans-serif" w:cs="sans-serif"/>
-          <w:color w:val="000000"/>
-          <w:sz w:val="22"/>
-          <w:szCs w:val="22"/>
-        </w:rPr>
-        <w:t>importante</w:t>
-      </w:r>
-      <w:proofErr w:type="spellEnd"/>
-      <w:r>
-        <w:rPr>
-          <w:rFonts w:ascii="sans-serif" w:hAnsi="sans-serif" w:cs="sans-serif"/>
-          <w:color w:val="000000"/>
-          <w:sz w:val="22"/>
-          <w:szCs w:val="22"/>
-        </w:rPr>
-        <w:t xml:space="preserve"> de </w:t>
-      </w:r>
-      <w:proofErr w:type="spellStart"/>
-      <w:r>
-        <w:rPr>
-          <w:rFonts w:ascii="sans-serif" w:hAnsi="sans-serif" w:cs="sans-serif"/>
-          <w:color w:val="000000"/>
-          <w:sz w:val="22"/>
-          <w:szCs w:val="22"/>
-        </w:rPr>
-        <w:t>integración</w:t>
-      </w:r>
-      <w:proofErr w:type="spellEnd"/>
-      <w:r>
-        <w:rPr>
-          <w:rFonts w:ascii="sans-serif" w:hAnsi="sans-serif" w:cs="sans-serif"/>
-          <w:color w:val="000000"/>
-          <w:sz w:val="22"/>
-          <w:szCs w:val="22"/>
-        </w:rPr>
-        <w:t xml:space="preserve"> con </w:t>
-      </w:r>
-      <w:proofErr w:type="spellStart"/>
-      <w:r>
-        <w:rPr>
-          <w:rFonts w:ascii="sans-serif" w:hAnsi="sans-serif" w:cs="sans-serif"/>
-          <w:color w:val="000000"/>
-          <w:sz w:val="22"/>
-          <w:szCs w:val="22"/>
-        </w:rPr>
-        <w:t>el</w:t>
-      </w:r>
-      <w:proofErr w:type="spellEnd"/>
-      <w:r>
-        <w:rPr>
-          <w:rFonts w:ascii="sans-serif" w:hAnsi="sans-serif" w:cs="sans-serif"/>
-          <w:color w:val="000000"/>
-          <w:sz w:val="22"/>
-          <w:szCs w:val="22"/>
-        </w:rPr>
-        <w:t xml:space="preserve"> backend que </w:t>
-      </w:r>
-      <w:proofErr w:type="spellStart"/>
-      <w:r>
-        <w:rPr>
-          <w:rFonts w:ascii="sans-serif" w:hAnsi="sans-serif" w:cs="sans-serif"/>
-          <w:color w:val="000000"/>
-          <w:sz w:val="22"/>
-          <w:szCs w:val="22"/>
-        </w:rPr>
-        <w:t>terminó</w:t>
-      </w:r>
-      <w:proofErr w:type="spellEnd"/>
-      <w:r>
-        <w:rPr>
-          <w:rFonts w:ascii="sans-serif" w:hAnsi="sans-serif" w:cs="sans-serif"/>
-          <w:color w:val="000000"/>
-          <w:sz w:val="22"/>
-          <w:szCs w:val="22"/>
-        </w:rPr>
-        <w:t xml:space="preserve"> </w:t>
-      </w:r>
-      <w:proofErr w:type="spellStart"/>
-      <w:r>
-        <w:rPr>
-          <w:rFonts w:ascii="sans-serif" w:hAnsi="sans-serif" w:cs="sans-serif"/>
-          <w:color w:val="000000"/>
-          <w:sz w:val="22"/>
-          <w:szCs w:val="22"/>
-        </w:rPr>
-        <w:t>siendo</w:t>
-      </w:r>
-      <w:proofErr w:type="spellEnd"/>
-      <w:r>
-        <w:rPr>
-          <w:rFonts w:ascii="sans-serif" w:hAnsi="sans-serif" w:cs="sans-serif"/>
-          <w:color w:val="000000"/>
-          <w:sz w:val="22"/>
-          <w:szCs w:val="22"/>
-        </w:rPr>
-        <w:t xml:space="preserve"> </w:t>
-      </w:r>
-      <w:proofErr w:type="spellStart"/>
-      <w:r>
-        <w:rPr>
-          <w:rFonts w:ascii="sans-serif" w:hAnsi="sans-serif" w:cs="sans-serif"/>
-          <w:color w:val="000000"/>
-          <w:sz w:val="22"/>
-          <w:szCs w:val="22"/>
-        </w:rPr>
-        <w:t>revertido</w:t>
-      </w:r>
-      <w:proofErr w:type="spellEnd"/>
-      <w:r>
-        <w:rPr>
-          <w:rFonts w:ascii="sans-serif" w:hAnsi="sans-serif" w:cs="sans-serif"/>
-          <w:color w:val="000000"/>
-          <w:sz w:val="22"/>
-          <w:szCs w:val="22"/>
-        </w:rPr>
-        <w:t xml:space="preserve"> por </w:t>
-      </w:r>
-      <w:proofErr w:type="spellStart"/>
-      <w:r>
-        <w:rPr>
-          <w:rFonts w:ascii="sans-serif" w:hAnsi="sans-serif" w:cs="sans-serif"/>
-          <w:color w:val="000000"/>
-          <w:sz w:val="22"/>
-          <w:szCs w:val="22"/>
-        </w:rPr>
-        <w:t>prob</w:t>
-      </w:r>
-      <w:r>
-        <w:rPr>
-          <w:rFonts w:ascii="sans-serif" w:hAnsi="sans-serif" w:cs="sans-serif"/>
-          <w:color w:val="000000"/>
-          <w:sz w:val="22"/>
-          <w:szCs w:val="22"/>
-        </w:rPr>
-        <w:t>lemas</w:t>
-      </w:r>
-      <w:proofErr w:type="spellEnd"/>
-      <w:r>
-        <w:rPr>
-          <w:rFonts w:ascii="sans-serif" w:hAnsi="sans-serif" w:cs="sans-serif"/>
-          <w:color w:val="000000"/>
-          <w:sz w:val="22"/>
-          <w:szCs w:val="22"/>
-        </w:rPr>
-        <w:t xml:space="preserve"> </w:t>
-      </w:r>
-      <w:proofErr w:type="spellStart"/>
-      <w:r>
-        <w:rPr>
-          <w:rFonts w:ascii="sans-serif" w:hAnsi="sans-serif" w:cs="sans-serif"/>
-          <w:color w:val="000000"/>
-          <w:sz w:val="22"/>
-          <w:szCs w:val="22"/>
-        </w:rPr>
-        <w:t>en</w:t>
-      </w:r>
-      <w:proofErr w:type="spellEnd"/>
-      <w:r>
-        <w:rPr>
-          <w:rFonts w:ascii="sans-serif" w:hAnsi="sans-serif" w:cs="sans-serif"/>
-          <w:color w:val="000000"/>
-          <w:sz w:val="22"/>
-          <w:szCs w:val="22"/>
-        </w:rPr>
-        <w:t xml:space="preserve"> la </w:t>
-      </w:r>
-      <w:proofErr w:type="spellStart"/>
-      <w:r>
-        <w:rPr>
-          <w:rFonts w:ascii="sans-serif" w:hAnsi="sans-serif" w:cs="sans-serif"/>
-          <w:color w:val="000000"/>
-          <w:sz w:val="22"/>
-          <w:szCs w:val="22"/>
-        </w:rPr>
-        <w:t>importación</w:t>
-      </w:r>
-      <w:proofErr w:type="spellEnd"/>
-      <w:r>
-        <w:rPr>
-          <w:rFonts w:ascii="sans-serif" w:hAnsi="sans-serif" w:cs="sans-serif"/>
-          <w:color w:val="000000"/>
-          <w:sz w:val="22"/>
-          <w:szCs w:val="22"/>
-        </w:rPr>
-        <w:t xml:space="preserve">, lo que </w:t>
-      </w:r>
-      <w:proofErr w:type="spellStart"/>
-      <w:r>
-        <w:rPr>
-          <w:rFonts w:ascii="sans-serif" w:hAnsi="sans-serif" w:cs="sans-serif"/>
-          <w:color w:val="000000"/>
-          <w:sz w:val="22"/>
-          <w:szCs w:val="22"/>
-        </w:rPr>
-        <w:t>explica</w:t>
-      </w:r>
-      <w:proofErr w:type="spellEnd"/>
-      <w:r>
-        <w:rPr>
-          <w:rFonts w:ascii="sans-serif" w:hAnsi="sans-serif" w:cs="sans-serif"/>
-          <w:color w:val="000000"/>
-          <w:sz w:val="22"/>
-          <w:szCs w:val="22"/>
-        </w:rPr>
-        <w:t xml:space="preserve"> tanto </w:t>
-      </w:r>
-      <w:proofErr w:type="spellStart"/>
-      <w:r>
-        <w:rPr>
-          <w:rFonts w:ascii="sans-serif" w:hAnsi="sans-serif" w:cs="sans-serif"/>
-          <w:color w:val="000000"/>
-          <w:sz w:val="22"/>
-          <w:szCs w:val="22"/>
-        </w:rPr>
-        <w:t>el</w:t>
-      </w:r>
-      <w:proofErr w:type="spellEnd"/>
-      <w:r>
-        <w:rPr>
-          <w:rFonts w:ascii="sans-serif" w:hAnsi="sans-serif" w:cs="sans-serif"/>
-          <w:color w:val="000000"/>
-          <w:sz w:val="22"/>
-          <w:szCs w:val="22"/>
-        </w:rPr>
-        <w:t xml:space="preserve"> </w:t>
-      </w:r>
-      <w:proofErr w:type="spellStart"/>
-      <w:r>
-        <w:rPr>
-          <w:rFonts w:ascii="sans-serif" w:hAnsi="sans-serif" w:cs="sans-serif"/>
-          <w:color w:val="000000"/>
-          <w:sz w:val="22"/>
-          <w:szCs w:val="22"/>
-        </w:rPr>
-        <w:t>pico</w:t>
-      </w:r>
-      <w:proofErr w:type="spellEnd"/>
-      <w:r>
-        <w:rPr>
-          <w:rFonts w:ascii="sans-serif" w:hAnsi="sans-serif" w:cs="sans-serif"/>
-          <w:color w:val="000000"/>
-          <w:sz w:val="22"/>
-          <w:szCs w:val="22"/>
-        </w:rPr>
-        <w:t xml:space="preserve"> </w:t>
-      </w:r>
-      <w:proofErr w:type="spellStart"/>
-      <w:r>
-        <w:rPr>
-          <w:rFonts w:ascii="sans-serif" w:hAnsi="sans-serif" w:cs="sans-serif"/>
-          <w:color w:val="000000"/>
-          <w:sz w:val="22"/>
-          <w:szCs w:val="22"/>
-        </w:rPr>
-        <w:t>como</w:t>
-      </w:r>
-      <w:proofErr w:type="spellEnd"/>
-      <w:r>
-        <w:rPr>
-          <w:rFonts w:ascii="sans-serif" w:hAnsi="sans-serif" w:cs="sans-serif"/>
-          <w:color w:val="000000"/>
-          <w:sz w:val="22"/>
-          <w:szCs w:val="22"/>
-        </w:rPr>
-        <w:t xml:space="preserve"> </w:t>
-      </w:r>
-      <w:proofErr w:type="spellStart"/>
-      <w:r>
-        <w:rPr>
-          <w:rFonts w:ascii="sans-serif" w:hAnsi="sans-serif" w:cs="sans-serif"/>
-          <w:color w:val="000000"/>
-          <w:sz w:val="22"/>
-          <w:szCs w:val="22"/>
-        </w:rPr>
-        <w:t>el</w:t>
-      </w:r>
-      <w:proofErr w:type="spellEnd"/>
-      <w:r>
-        <w:rPr>
-          <w:rFonts w:ascii="sans-serif" w:hAnsi="sans-serif" w:cs="sans-serif"/>
-          <w:color w:val="000000"/>
-          <w:sz w:val="22"/>
-          <w:szCs w:val="22"/>
-        </w:rPr>
-        <w:t xml:space="preserve"> </w:t>
-      </w:r>
-      <w:proofErr w:type="spellStart"/>
-      <w:r>
-        <w:rPr>
-          <w:rFonts w:ascii="sans-serif" w:hAnsi="sans-serif" w:cs="sans-serif"/>
-          <w:color w:val="000000"/>
-          <w:sz w:val="22"/>
-          <w:szCs w:val="22"/>
-        </w:rPr>
-        <w:t>valle</w:t>
-      </w:r>
-      <w:proofErr w:type="spellEnd"/>
-      <w:r>
-        <w:rPr>
-          <w:rFonts w:ascii="sans-serif" w:hAnsi="sans-serif" w:cs="sans-serif"/>
-          <w:color w:val="000000"/>
-          <w:sz w:val="22"/>
-          <w:szCs w:val="22"/>
-        </w:rPr>
-        <w:t xml:space="preserve"> </w:t>
-      </w:r>
-      <w:proofErr w:type="spellStart"/>
-      <w:r>
-        <w:rPr>
-          <w:rFonts w:ascii="sans-serif" w:hAnsi="sans-serif" w:cs="sans-serif"/>
-          <w:color w:val="000000"/>
-          <w:sz w:val="22"/>
-          <w:szCs w:val="22"/>
-        </w:rPr>
-        <w:t>en</w:t>
-      </w:r>
-      <w:proofErr w:type="spellEnd"/>
-      <w:r>
-        <w:rPr>
-          <w:rFonts w:ascii="sans-serif" w:hAnsi="sans-serif" w:cs="sans-serif"/>
-          <w:color w:val="000000"/>
-          <w:sz w:val="22"/>
-          <w:szCs w:val="22"/>
-        </w:rPr>
-        <w:t xml:space="preserve"> la </w:t>
-      </w:r>
-      <w:proofErr w:type="spellStart"/>
-      <w:r>
-        <w:rPr>
-          <w:rFonts w:ascii="sans-serif" w:hAnsi="sans-serif" w:cs="sans-serif"/>
-          <w:color w:val="000000"/>
-          <w:sz w:val="22"/>
-          <w:szCs w:val="22"/>
-        </w:rPr>
-        <w:t>gráfica</w:t>
-      </w:r>
-      <w:proofErr w:type="spellEnd"/>
-      <w:r>
-        <w:rPr>
-          <w:rFonts w:ascii="sans-serif" w:hAnsi="sans-serif" w:cs="sans-serif"/>
-          <w:color w:val="000000"/>
-          <w:sz w:val="22"/>
-          <w:szCs w:val="22"/>
-        </w:rPr>
-        <w:t>.</w:t>
+          <w:lang w:val="es-PE"/>
+        </w:rPr>
+        <w:t xml:space="preserve"> que terminó siendo revertido por problemas en la importación, lo que explica tanto el pico como el valle en la gráfica.</w:t>
       </w:r>
     </w:p>
     <w:p>
@@ -20573,17 +19360,241 @@
     <w:p>
       <w:pPr>
         <w:rPr>
-          <w:rFonts w:eastAsiaTheme="minorEastAsia" w:hint="eastAsia"/>
+          <w:rFonts w:eastAsiaTheme="minorEastAsia"/>
           <w:lang w:eastAsia="zh-CN"/>
         </w:rPr>
       </w:pPr>
     </w:p>
     <w:p>
       <w:pPr>
+        <w:rPr>
+          <w:rFonts w:ascii="Times New Roman" w:eastAsiaTheme="minorEastAsia" w:hAnsi="Times New Roman" w:cs="Times New Roman"/>
+          <w:b/>
+          <w:bCs/>
+          <w:sz w:val="24"/>
+          <w:szCs w:val="24"/>
+          <w:lang w:eastAsia="zh-CN"/>
+        </w:rPr>
+      </w:pPr>
+      <w:r>
+        <w:rPr>
+          <w:rFonts w:ascii="Times New Roman" w:eastAsia="Times New Roman" w:hAnsi="Times New Roman" w:cs="Times New Roman"/>
+          <w:b/>
+          <w:bCs/>
+          <w:sz w:val="24"/>
+          <w:szCs w:val="24"/>
+        </w:rPr>
+        <w:t>Reporte de Estado: Network</w:t>
+      </w:r>
+      <w:r>
+        <w:rPr>
+          <w:noProof/>
+          <w:lang w:val="es-419"/>
+        </w:rPr>
+        <w:drawing>
+          <wp:anchor distT="114300" distB="114300" distL="114300" distR="114300" simplePos="0" relativeHeight="251662336" behindDoc="0" locked="0" layoutInCell="1" allowOverlap="1" wp14:anchorId="31897AC1" wp14:editId="02371DF3">
+            <wp:simplePos x="0" y="0"/>
+            <wp:positionH relativeFrom="column">
+              <wp:posOffset>0</wp:posOffset>
+            </wp:positionH>
+            <wp:positionV relativeFrom="paragraph">
+              <wp:posOffset>314325</wp:posOffset>
+            </wp:positionV>
+            <wp:extent cx="5733415" cy="1522730"/>
+            <wp:effectExtent l="0" t="0" r="635" b="1270"/>
+            <wp:wrapSquare wrapText="bothSides"/>
+            <wp:docPr id="13" name="Imagen 13"/>
+            <wp:cNvGraphicFramePr>
+              <a:graphicFrameLocks xmlns:a="http://schemas.openxmlformats.org/drawingml/2006/main" noChangeAspect="1"/>
+            </wp:cNvGraphicFramePr>
+            <a:graphic xmlns:a="http://schemas.openxmlformats.org/drawingml/2006/main">
+              <a:graphicData uri="http://schemas.openxmlformats.org/drawingml/2006/picture">
+                <pic:pic xmlns:pic="http://schemas.openxmlformats.org/drawingml/2006/picture">
+                  <pic:nvPicPr>
+                    <pic:cNvPr id="0" name="image2.png"/>
+                    <pic:cNvPicPr>
+                      <a:picLocks noChangeAspect="1" noChangeArrowheads="1"/>
+                    </pic:cNvPicPr>
+                  </pic:nvPicPr>
+                  <pic:blipFill>
+                    <a:blip r:embed="rId20">
+                      <a:extLst>
+                        <a:ext uri="{28A0092B-C50C-407E-A947-70E740481C1C}">
+                          <a14:useLocalDpi xmlns:a14="http://schemas.microsoft.com/office/drawing/2010/main" val="0"/>
+                        </a:ext>
+                      </a:extLst>
+                    </a:blip>
+                    <a:srcRect b="50586"/>
+                    <a:stretch>
+                      <a:fillRect/>
+                    </a:stretch>
+                  </pic:blipFill>
+                  <pic:spPr bwMode="auto">
+                    <a:xfrm>
+                      <a:off x="0" y="0"/>
+                      <a:ext cx="5733415" cy="1522730"/>
+                    </a:xfrm>
+                    <a:prstGeom prst="rect">
+                      <a:avLst/>
+                    </a:prstGeom>
+                    <a:noFill/>
+                  </pic:spPr>
+                </pic:pic>
+              </a:graphicData>
+            </a:graphic>
+            <wp14:sizeRelH relativeFrom="page">
+              <wp14:pctWidth>0</wp14:pctWidth>
+            </wp14:sizeRelH>
+            <wp14:sizeRelV relativeFrom="page">
+              <wp14:pctHeight>0</wp14:pctHeight>
+            </wp14:sizeRelV>
+          </wp:anchor>
+        </w:drawing>
+      </w:r>
+      <w:r>
+        <w:rPr>
+          <w:rFonts w:ascii="Times New Roman" w:eastAsia="Times New Roman" w:hAnsi="Times New Roman" w:cs="Times New Roman"/>
+          <w:sz w:val="24"/>
+          <w:szCs w:val="24"/>
+        </w:rPr>
+        <w:br/>
+        <w:t xml:space="preserve">En este gráfico se observa una estructura de múltiples ramas que evidencian un flujo de trabajo basado en el uso de ramas paralelas y fusiones para completar con los requisitos antes del segundo hito del proyecto. Cada línea de color representa una rama distinta, con múltiples puntos de commits y fusiones, lo cual sugiere un enfoque de integración continua en el que los cambios son revisados y combinados de forma regular. La cantidad de fusiones indica una </w:t>
+      </w:r>
+      <w:r>
+        <w:rPr>
+          <w:rFonts w:ascii="Times New Roman" w:eastAsia="Times New Roman" w:hAnsi="Times New Roman" w:cs="Times New Roman"/>
+          <w:sz w:val="24"/>
+          <w:szCs w:val="24"/>
+        </w:rPr>
+        <w:lastRenderedPageBreak/>
+        <w:t>colaboración activa y una estrategia de versionamiento organizada para mantener el código actualizado y reducir conflictos al unir cambios de diferentes desarrolladores.</w:t>
+      </w:r>
+    </w:p>
+    <w:p>
+      <w:pPr>
+        <w:rPr>
+          <w:rFonts w:ascii="Times New Roman" w:eastAsia="Times New Roman" w:hAnsi="Times New Roman" w:cs="Times New Roman"/>
+          <w:sz w:val="24"/>
+          <w:szCs w:val="24"/>
+        </w:rPr>
+      </w:pPr>
+      <w:r>
+        <w:rPr>
+          <w:rFonts w:ascii="Times New Roman" w:eastAsia="Times New Roman" w:hAnsi="Times New Roman" w:cs="Times New Roman"/>
+          <w:noProof/>
+          <w:sz w:val="24"/>
+          <w:szCs w:val="24"/>
+        </w:rPr>
+        <w:drawing>
+          <wp:inline distT="0" distB="0" distL="0" distR="0" wp14:anchorId="45C45460" wp14:editId="152F2643">
+            <wp:extent cx="5733415" cy="1962150"/>
+            <wp:effectExtent l="0" t="0" r="635" b="0"/>
+            <wp:docPr id="12" name="Imagen 12"/>
+            <wp:cNvGraphicFramePr>
+              <a:graphicFrameLocks xmlns:a="http://schemas.openxmlformats.org/drawingml/2006/main" noChangeAspect="1"/>
+            </wp:cNvGraphicFramePr>
+            <a:graphic xmlns:a="http://schemas.openxmlformats.org/drawingml/2006/main">
+              <a:graphicData uri="http://schemas.openxmlformats.org/drawingml/2006/picture">
+                <pic:pic xmlns:pic="http://schemas.openxmlformats.org/drawingml/2006/picture">
+                  <pic:nvPicPr>
+                    <pic:cNvPr id="0" name="image1.png"/>
+                    <pic:cNvPicPr>
+                      <a:picLocks noChangeAspect="1" noChangeArrowheads="1"/>
+                    </pic:cNvPicPr>
+                  </pic:nvPicPr>
+                  <pic:blipFill>
+                    <a:blip r:embed="rId21">
+                      <a:extLst>
+                        <a:ext uri="{28A0092B-C50C-407E-A947-70E740481C1C}">
+                          <a14:useLocalDpi xmlns:a14="http://schemas.microsoft.com/office/drawing/2010/main" val="0"/>
+                        </a:ext>
+                      </a:extLst>
+                    </a:blip>
+                    <a:srcRect b="36256"/>
+                    <a:stretch>
+                      <a:fillRect/>
+                    </a:stretch>
+                  </pic:blipFill>
+                  <pic:spPr bwMode="auto">
+                    <a:xfrm>
+                      <a:off x="0" y="0"/>
+                      <a:ext cx="5733415" cy="1962150"/>
+                    </a:xfrm>
+                    <a:prstGeom prst="rect">
+                      <a:avLst/>
+                    </a:prstGeom>
+                    <a:noFill/>
+                    <a:ln>
+                      <a:noFill/>
+                    </a:ln>
+                  </pic:spPr>
+                </pic:pic>
+              </a:graphicData>
+            </a:graphic>
+          </wp:inline>
+        </w:drawing>
+      </w:r>
+    </w:p>
+    <w:p>
+      <w:pPr>
+        <w:spacing w:before="240" w:after="240"/>
+        <w:rPr>
+          <w:rFonts w:ascii="Times New Roman" w:eastAsia="Times New Roman" w:hAnsi="Times New Roman" w:cs="Times New Roman"/>
+          <w:sz w:val="24"/>
+          <w:szCs w:val="24"/>
+        </w:rPr>
+      </w:pPr>
+      <w:r>
+        <w:rPr>
+          <w:rFonts w:ascii="Times New Roman" w:eastAsia="Times New Roman" w:hAnsi="Times New Roman" w:cs="Times New Roman"/>
+          <w:sz w:val="24"/>
+          <w:szCs w:val="24"/>
+        </w:rPr>
+        <w:t>En esta imagen se observa el estado actual del repositorio al inicio del tercer hito. Cada colaborador ha comenzado a trabajar en su propia rama, lo que sugiere que el proyecto aún se encuentra en una fase inicial de desarrollo para este hito. Las ramas etiquetadas indican que se están abordando diferentes componentes o secciones del proyecto de forma individual antes de integrarlas. Esta estructura refleja una estrategia de trabajo colaborativo, donde cada miembro del equipo contribuye de manera independiente en su área específica, permitiendo una integración organizada en etapas posteriores.</w:t>
+      </w:r>
+    </w:p>
+    <w:p>
+      <w:pPr>
+        <w:rPr>
+          <w:rFonts w:ascii="Times New Roman" w:eastAsia="Times New Roman" w:hAnsi="Times New Roman" w:cs="Times New Roman"/>
+          <w:sz w:val="24"/>
+          <w:szCs w:val="24"/>
+        </w:rPr>
+      </w:pPr>
+    </w:p>
+    <w:p>
+      <w:pPr>
+        <w:rPr>
+          <w:rFonts w:ascii="Times New Roman" w:eastAsia="Times New Roman" w:hAnsi="Times New Roman" w:cs="Times New Roman"/>
+          <w:sz w:val="24"/>
+          <w:szCs w:val="24"/>
+        </w:rPr>
+      </w:pPr>
+    </w:p>
+    <w:p>
+      <w:pPr>
+        <w:rPr>
+          <w:rFonts w:ascii="Times New Roman" w:eastAsia="Times New Roman" w:hAnsi="Times New Roman" w:cs="Times New Roman"/>
+          <w:sz w:val="24"/>
+          <w:szCs w:val="24"/>
+        </w:rPr>
+      </w:pPr>
+    </w:p>
+    <w:p>
+      <w:pPr>
+        <w:rPr>
+          <w:rFonts w:ascii="Times New Roman" w:eastAsia="Times New Roman" w:hAnsi="Times New Roman" w:cs="Times New Roman"/>
+          <w:sz w:val="24"/>
+          <w:szCs w:val="24"/>
+        </w:rPr>
+      </w:pPr>
+    </w:p>
+    <w:p>
+      <w:pPr>
         <w:spacing w:before="240" w:after="240" w:line="259" w:lineRule="auto"/>
         <w:rPr>
           <w:rFonts w:ascii="Times New Roman" w:eastAsia="Times New Roman" w:hAnsi="Times New Roman" w:cs="Times New Roman"/>
-          <w:lang w:val="es-MX"/>
+          <w:lang w:val="es-MX" w:eastAsia="zh-CN"/>
         </w:rPr>
       </w:pPr>
     </w:p>

</xml_diff>